<commit_message>
add writing in Part I
</commit_message>
<xml_diff>
--- a/Report/Part I.docx
+++ b/Report/Part I.docx
@@ -3,6 +3,16 @@
 <w:document xmlns:wpc="http://schemas.microsoft.com/office/word/2010/wordprocessingCanvas" xmlns:cx="http://schemas.microsoft.com/office/drawing/2014/chartex" xmlns:cx1="http://schemas.microsoft.com/office/drawing/2015/9/8/chartex" xmlns:cx2="http://schemas.microsoft.com/office/drawing/2015/10/21/chartex" xmlns:cx3="http://schemas.microsoft.com/office/drawing/2016/5/9/chartex" xmlns:cx4="http://schemas.microsoft.com/office/drawing/2016/5/10/chartex" xmlns:cx5="http://schemas.microsoft.com/office/drawing/2016/5/11/chartex" xmlns:cx6="http://schemas.microsoft.com/office/drawing/2016/5/12/chartex" xmlns:cx7="http://schemas.microsoft.com/office/drawing/2016/5/13/chartex" xmlns:cx8="http://schemas.microsoft.com/office/drawing/2016/5/14/chartex" xmlns:mc="http://schemas.openxmlformats.org/markup-compatibility/2006" xmlns:aink="http://schemas.microsoft.com/office/drawing/2016/ink" xmlns:am3d="http://schemas.microsoft.com/office/drawing/2017/model3d" xmlns:o="urn:schemas-microsoft-com:office:office" xmlns:oel="http://schemas.microsoft.com/office/2019/extlst" xmlns:r="http://schemas.openxmlformats.org/officeDocument/2006/relationships" xmlns:m="http://schemas.openxmlformats.org/officeDocument/2006/math" xmlns:v="urn:schemas-microsoft-com:vml" xmlns:wp14="http://schemas.microsoft.com/office/word/2010/wordprocessingDrawing" xmlns:wp="http://schemas.openxmlformats.org/drawingml/2006/wordprocessingDrawing" xmlns:w10="urn:schemas-microsoft-com:office:word" xmlns:w="http://schemas.openxmlformats.org/wordprocessingml/2006/main" xmlns:w14="http://schemas.microsoft.com/office/word/2010/wordml" xmlns:w15="http://schemas.microsoft.com/office/word/2012/wordml" xmlns:w16cex="http://schemas.microsoft.com/office/word/2018/wordml/cex" xmlns:w16cid="http://schemas.microsoft.com/office/word/2016/wordml/cid" xmlns:w16="http://schemas.microsoft.com/office/word/2018/wordml" xmlns:w16du="http://schemas.microsoft.com/office/word/2023/wordml/word16du" xmlns:w16sdtdh="http://schemas.microsoft.com/office/word/2020/wordml/sdtdatahash" xmlns:w16sdtfl="http://schemas.microsoft.com/office/word/2024/wordml/sdtformatlock" xmlns:w16se="http://schemas.microsoft.com/office/word/2015/wordml/symex" xmlns:wpg="http://schemas.microsoft.com/office/word/2010/wordprocessingGroup" xmlns:wpi="http://schemas.microsoft.com/office/word/2010/wordprocessingInk" xmlns:wne="http://schemas.microsoft.com/office/word/2006/wordml" xmlns:wps="http://schemas.microsoft.com/office/word/2010/wordprocessingShape" mc:Ignorable="w14 w15 w16se w16cid w16 w16cex w16sdtdh w16sdtfl w16du wp14">
   <w:body>
     <w:p>
+      <w:pPr>
+        <w:rPr>
+          <w:rStyle w:val="normaltextrun"/>
+          <w:rFonts w:ascii="Aptos Display" w:hAnsi="Aptos Display"/>
+          <w:color w:val="0F4761"/>
+          <w:sz w:val="40"/>
+          <w:szCs w:val="40"/>
+          <w:shd w:val="clear" w:color="auto" w:fill="FFFFFF"/>
+        </w:rPr>
+      </w:pPr>
       <w:r>
         <w:rPr>
           <w:rStyle w:val="normaltextrun"/>
@@ -15,6 +25,549 @@
         <w:t>Part I: Diffusion Tensor Fitting in MRI</w:t>
       </w:r>
     </w:p>
+    <w:p>
+      <w:r>
+        <w:t>Diffusion Tensor Imaging (DTI) is an MRI-based neuroimaging technique designed to quantify the diffusivity of water molecules within biological tissues, particularly in the brain.</w:t>
+      </w:r>
+    </w:p>
+    <w:p/>
+    <w:p>
+      <w:r>
+        <w:t>The physical basis of MRI relies on the nuclear spin properties of hydrogen protons</w:t>
+      </w:r>
+    </w:p>
+    <w:p/>
+    <w:p/>
+    <w:p/>
+    <w:p>
+      <w:pPr>
+        <w:rPr>
+          <w:sz w:val="22"/>
+          <w:szCs w:val="22"/>
+        </w:rPr>
+      </w:pPr>
+    </w:p>
+    <w:p>
+      <w:pPr>
+        <w:rPr>
+          <w:sz w:val="22"/>
+          <w:szCs w:val="22"/>
+        </w:rPr>
+      </w:pPr>
+      <w:r>
+        <w:rPr>
+          <w:rFonts w:ascii="Arial" w:hAnsi="Arial" w:cs="Arial"/>
+          <w:sz w:val="22"/>
+          <w:szCs w:val="22"/>
+        </w:rPr>
+        <w:t xml:space="preserve">signal </w:t>
+      </w:r>
+      <m:oMath>
+        <m:r>
+          <w:rPr>
+            <w:rFonts w:ascii="Cambria Math" w:hAnsi="Cambria Math" w:cs="Arial"/>
+            <w:sz w:val="22"/>
+            <w:szCs w:val="22"/>
+          </w:rPr>
+          <m:t>S</m:t>
+        </m:r>
+      </m:oMath>
+      <w:r>
+        <w:rPr>
+          <w:rFonts w:ascii="Arial" w:hAnsi="Arial" w:cs="Arial"/>
+          <w:sz w:val="22"/>
+          <w:szCs w:val="22"/>
+        </w:rPr>
+        <w:t xml:space="preserve"> under diffusion weighting decays exponentially</w:t>
+      </w:r>
+      <w:r>
+        <w:rPr>
+          <w:rFonts w:ascii="Arial" w:hAnsi="Arial" w:cs="Arial"/>
+          <w:sz w:val="22"/>
+          <w:szCs w:val="22"/>
+        </w:rPr>
+        <w:t>:</w:t>
+      </w:r>
+    </w:p>
+    <w:p>
+      <m:oMathPara>
+        <m:oMath>
+          <m:r>
+            <w:rPr>
+              <w:rFonts w:ascii="Cambria Math" w:hAnsi="Cambria Math" w:cs="Arial"/>
+              <w:sz w:val="22"/>
+              <w:szCs w:val="22"/>
+            </w:rPr>
+            <m:t>S=</m:t>
+          </m:r>
+          <m:sSub>
+            <m:sSubPr>
+              <m:ctrlPr>
+                <w:rPr>
+                  <w:rFonts w:ascii="Cambria Math" w:hAnsi="Cambria Math" w:cs="Arial"/>
+                  <w:i/>
+                  <w:sz w:val="22"/>
+                  <w:szCs w:val="22"/>
+                </w:rPr>
+              </m:ctrlPr>
+            </m:sSubPr>
+            <m:e>
+              <m:r>
+                <w:rPr>
+                  <w:rFonts w:ascii="Cambria Math" w:hAnsi="Cambria Math" w:cs="Arial"/>
+                  <w:sz w:val="22"/>
+                  <w:szCs w:val="22"/>
+                </w:rPr>
+                <m:t>S</m:t>
+              </m:r>
+            </m:e>
+            <m:sub>
+              <m:r>
+                <w:rPr>
+                  <w:rFonts w:ascii="Cambria Math" w:hAnsi="Cambria Math" w:cs="Arial"/>
+                  <w:sz w:val="22"/>
+                  <w:szCs w:val="22"/>
+                </w:rPr>
+                <m:t>0</m:t>
+              </m:r>
+            </m:sub>
+          </m:sSub>
+          <m:sSup>
+            <m:sSupPr>
+              <m:ctrlPr>
+                <w:rPr>
+                  <w:rFonts w:ascii="Cambria Math" w:hAnsi="Cambria Math" w:cs="Arial"/>
+                  <w:i/>
+                  <w:sz w:val="22"/>
+                  <w:szCs w:val="22"/>
+                </w:rPr>
+              </m:ctrlPr>
+            </m:sSupPr>
+            <m:e>
+              <m:r>
+                <w:rPr>
+                  <w:rFonts w:ascii="Cambria Math" w:hAnsi="Cambria Math" w:cs="Arial"/>
+                  <w:sz w:val="22"/>
+                  <w:szCs w:val="22"/>
+                </w:rPr>
+                <m:t>e</m:t>
+              </m:r>
+            </m:e>
+            <m:sup>
+              <m:r>
+                <w:rPr>
+                  <w:rFonts w:ascii="Cambria Math" w:hAnsi="Cambria Math" w:cs="Arial"/>
+                  <w:sz w:val="22"/>
+                  <w:szCs w:val="22"/>
+                </w:rPr>
+                <m:t>-b</m:t>
+              </m:r>
+              <m:sSup>
+                <m:sSupPr>
+                  <m:ctrlPr>
+                    <w:rPr>
+                      <w:rFonts w:ascii="Cambria Math" w:hAnsi="Cambria Math" w:cs="Arial"/>
+                      <w:i/>
+                      <w:sz w:val="22"/>
+                      <w:szCs w:val="22"/>
+                    </w:rPr>
+                  </m:ctrlPr>
+                </m:sSupPr>
+                <m:e>
+                  <m:r>
+                    <w:rPr>
+                      <w:rFonts w:ascii="Cambria Math" w:hAnsi="Cambria Math" w:cs="Arial"/>
+                      <w:sz w:val="22"/>
+                      <w:szCs w:val="22"/>
+                    </w:rPr>
+                    <m:t>g</m:t>
+                  </m:r>
+                </m:e>
+                <m:sup>
+                  <m:r>
+                    <w:rPr>
+                      <w:rFonts w:ascii="Cambria Math" w:hAnsi="Cambria Math" w:cs="Arial"/>
+                      <w:sz w:val="22"/>
+                      <w:szCs w:val="22"/>
+                    </w:rPr>
+                    <m:t>T</m:t>
+                  </m:r>
+                </m:sup>
+              </m:sSup>
+              <m:r>
+                <w:rPr>
+                  <w:rFonts w:ascii="Cambria Math" w:hAnsi="Cambria Math" w:cs="Arial"/>
+                  <w:sz w:val="22"/>
+                  <w:szCs w:val="22"/>
+                </w:rPr>
+                <m:t>Dg</m:t>
+              </m:r>
+            </m:sup>
+          </m:sSup>
+        </m:oMath>
+      </m:oMathPara>
+    </w:p>
+    <w:p>
+      <w:pPr>
+        <w:rPr>
+          <w:rFonts w:ascii="Arial" w:hAnsi="Arial" w:cs="Arial"/>
+          <w:sz w:val="22"/>
+          <w:szCs w:val="22"/>
+        </w:rPr>
+      </w:pPr>
+      <w:r>
+        <w:rPr>
+          <w:rFonts w:ascii="Arial" w:hAnsi="Arial" w:cs="Arial"/>
+          <w:sz w:val="22"/>
+          <w:szCs w:val="22"/>
+        </w:rPr>
+        <w:t>Where:</w:t>
+      </w:r>
+    </w:p>
+    <w:p>
+      <w:pPr>
+        <w:rPr>
+          <w:rFonts w:ascii="Arial" w:hAnsi="Arial" w:cs="Arial"/>
+          <w:sz w:val="22"/>
+          <w:szCs w:val="22"/>
+        </w:rPr>
+      </w:pPr>
+      <m:oMath>
+        <m:sSub>
+          <m:sSubPr>
+            <m:ctrlPr>
+              <w:rPr>
+                <w:rFonts w:ascii="Cambria Math" w:hAnsi="Cambria Math" w:cs="Arial"/>
+                <w:i/>
+                <w:sz w:val="22"/>
+                <w:szCs w:val="22"/>
+              </w:rPr>
+            </m:ctrlPr>
+          </m:sSubPr>
+          <m:e>
+            <m:r>
+              <w:rPr>
+                <w:rFonts w:ascii="Cambria Math" w:hAnsi="Cambria Math" w:cs="Arial"/>
+                <w:sz w:val="22"/>
+                <w:szCs w:val="22"/>
+              </w:rPr>
+              <m:t>S</m:t>
+            </m:r>
+          </m:e>
+          <m:sub>
+            <m:r>
+              <w:rPr>
+                <w:rFonts w:ascii="Cambria Math" w:hAnsi="Cambria Math" w:cs="Arial"/>
+                <w:sz w:val="22"/>
+                <w:szCs w:val="22"/>
+              </w:rPr>
+              <m:t>0</m:t>
+            </m:r>
+          </m:sub>
+        </m:sSub>
+      </m:oMath>
+      <w:r>
+        <w:rPr>
+          <w:rFonts w:ascii="Arial" w:hAnsi="Arial" w:cs="Arial"/>
+          <w:sz w:val="22"/>
+          <w:szCs w:val="22"/>
+        </w:rPr>
+        <w:t xml:space="preserve"> is the baseline signal obtained without diffusion sensitisation, </w:t>
+      </w:r>
+    </w:p>
+    <w:p>
+      <w:pPr>
+        <w:rPr>
+          <w:rFonts w:ascii="Arial" w:hAnsi="Arial" w:cs="Arial"/>
+          <w:sz w:val="22"/>
+          <w:szCs w:val="22"/>
+        </w:rPr>
+      </w:pPr>
+      <m:oMath>
+        <m:r>
+          <w:rPr>
+            <w:rFonts w:ascii="Cambria Math" w:hAnsi="Cambria Math" w:cs="Arial"/>
+            <w:sz w:val="22"/>
+            <w:szCs w:val="22"/>
+          </w:rPr>
+          <m:t>b</m:t>
+        </m:r>
+      </m:oMath>
+      <w:r>
+        <w:rPr>
+          <w:rFonts w:ascii="Arial" w:hAnsi="Arial" w:cs="Arial"/>
+          <w:sz w:val="22"/>
+          <w:szCs w:val="22"/>
+        </w:rPr>
+        <w:t xml:space="preserve"> is a constant scalar known as the diffusion weighting factor, and</w:t>
+      </w:r>
+    </w:p>
+    <w:p>
+      <w:pPr>
+        <w:rPr>
+          <w:rFonts w:ascii="Arial" w:hAnsi="Arial" w:cs="Arial"/>
+          <w:sz w:val="22"/>
+          <w:szCs w:val="22"/>
+        </w:rPr>
+      </w:pPr>
+      <m:oMath>
+        <m:r>
+          <w:rPr>
+            <w:rFonts w:ascii="Cambria Math" w:hAnsi="Cambria Math" w:cs="Arial"/>
+            <w:sz w:val="22"/>
+            <w:szCs w:val="22"/>
+          </w:rPr>
+          <m:t>g</m:t>
+        </m:r>
+      </m:oMath>
+      <w:r>
+        <w:rPr>
+          <w:rFonts w:ascii="Arial" w:hAnsi="Arial" w:cs="Arial"/>
+          <w:sz w:val="22"/>
+          <w:szCs w:val="22"/>
+        </w:rPr>
+        <w:t xml:space="preserve"> is the normalised gradient direction vector.</w:t>
+      </w:r>
+    </w:p>
+    <w:p/>
+    <w:p>
+      <w:pPr>
+        <w:rPr>
+          <w:rFonts w:ascii="Arial" w:hAnsi="Arial" w:cs="Arial"/>
+          <w:sz w:val="22"/>
+          <w:szCs w:val="22"/>
+        </w:rPr>
+      </w:pPr>
+      <w:r>
+        <w:rPr>
+          <w:rFonts w:ascii="Arial" w:hAnsi="Arial" w:cs="Arial"/>
+          <w:sz w:val="22"/>
+          <w:szCs w:val="22"/>
+        </w:rPr>
+        <w:t xml:space="preserve">Given the symmetric nature of the diffusion tensor </w:t>
+      </w:r>
+      <m:oMath>
+        <m:r>
+          <w:rPr>
+            <w:rFonts w:ascii="Cambria Math" w:hAnsi="Cambria Math" w:cs="Arial"/>
+            <w:sz w:val="22"/>
+            <w:szCs w:val="22"/>
+          </w:rPr>
+          <m:t>D</m:t>
+        </m:r>
+      </m:oMath>
+      <w:r>
+        <w:rPr>
+          <w:rFonts w:ascii="Arial" w:hAnsi="Arial" w:cs="Arial"/>
+          <w:sz w:val="22"/>
+          <w:szCs w:val="22"/>
+        </w:rPr>
+        <w:t xml:space="preserve">, there are only six independent tensor components that must be estimated at each voxel, which are </w:t>
+      </w:r>
+      <m:oMath>
+        <m:sSub>
+          <m:sSubPr>
+            <m:ctrlPr>
+              <w:rPr>
+                <w:rFonts w:ascii="Cambria Math" w:hAnsi="Cambria Math" w:cs="Arial"/>
+                <w:i/>
+                <w:sz w:val="22"/>
+                <w:szCs w:val="22"/>
+              </w:rPr>
+            </m:ctrlPr>
+          </m:sSubPr>
+          <m:e>
+            <m:r>
+              <w:rPr>
+                <w:rFonts w:ascii="Cambria Math" w:hAnsi="Cambria Math" w:cs="Arial"/>
+                <w:sz w:val="22"/>
+                <w:szCs w:val="22"/>
+              </w:rPr>
+              <m:t>D</m:t>
+            </m:r>
+          </m:e>
+          <m:sub>
+            <m:r>
+              <w:rPr>
+                <w:rFonts w:ascii="Cambria Math" w:hAnsi="Cambria Math" w:cs="Arial"/>
+                <w:sz w:val="22"/>
+                <w:szCs w:val="22"/>
+              </w:rPr>
+              <m:t>xx</m:t>
+            </m:r>
+          </m:sub>
+        </m:sSub>
+        <m:r>
+          <w:rPr>
+            <w:rFonts w:ascii="Cambria Math" w:hAnsi="Cambria Math" w:cs="Arial"/>
+            <w:sz w:val="22"/>
+            <w:szCs w:val="22"/>
+          </w:rPr>
+          <m:t xml:space="preserve">, </m:t>
+        </m:r>
+        <m:sSub>
+          <m:sSubPr>
+            <m:ctrlPr>
+              <w:rPr>
+                <w:rFonts w:ascii="Cambria Math" w:hAnsi="Cambria Math" w:cs="Arial"/>
+                <w:i/>
+                <w:sz w:val="22"/>
+                <w:szCs w:val="22"/>
+              </w:rPr>
+            </m:ctrlPr>
+          </m:sSubPr>
+          <m:e>
+            <m:r>
+              <w:rPr>
+                <w:rFonts w:ascii="Cambria Math" w:hAnsi="Cambria Math" w:cs="Arial"/>
+                <w:sz w:val="22"/>
+                <w:szCs w:val="22"/>
+              </w:rPr>
+              <m:t>D</m:t>
+            </m:r>
+          </m:e>
+          <m:sub>
+            <m:r>
+              <w:rPr>
+                <w:rFonts w:ascii="Cambria Math" w:hAnsi="Cambria Math" w:cs="Arial"/>
+                <w:sz w:val="22"/>
+                <w:szCs w:val="22"/>
+              </w:rPr>
+              <m:t>yy</m:t>
+            </m:r>
+          </m:sub>
+        </m:sSub>
+        <m:r>
+          <w:rPr>
+            <w:rFonts w:ascii="Cambria Math" w:hAnsi="Cambria Math" w:cs="Arial"/>
+            <w:sz w:val="22"/>
+            <w:szCs w:val="22"/>
+          </w:rPr>
+          <m:t xml:space="preserve">, </m:t>
+        </m:r>
+        <m:sSub>
+          <m:sSubPr>
+            <m:ctrlPr>
+              <w:rPr>
+                <w:rFonts w:ascii="Cambria Math" w:hAnsi="Cambria Math" w:cs="Arial"/>
+                <w:i/>
+                <w:sz w:val="22"/>
+                <w:szCs w:val="22"/>
+              </w:rPr>
+            </m:ctrlPr>
+          </m:sSubPr>
+          <m:e>
+            <m:r>
+              <w:rPr>
+                <w:rFonts w:ascii="Cambria Math" w:hAnsi="Cambria Math" w:cs="Arial"/>
+                <w:sz w:val="22"/>
+                <w:szCs w:val="22"/>
+              </w:rPr>
+              <m:t>D</m:t>
+            </m:r>
+          </m:e>
+          <m:sub>
+            <m:r>
+              <w:rPr>
+                <w:rFonts w:ascii="Cambria Math" w:hAnsi="Cambria Math" w:cs="Arial"/>
+                <w:sz w:val="22"/>
+                <w:szCs w:val="22"/>
+              </w:rPr>
+              <m:t>zz</m:t>
+            </m:r>
+          </m:sub>
+        </m:sSub>
+        <m:r>
+          <w:rPr>
+            <w:rFonts w:ascii="Cambria Math" w:hAnsi="Cambria Math" w:cs="Arial"/>
+            <w:sz w:val="22"/>
+            <w:szCs w:val="22"/>
+          </w:rPr>
+          <m:t xml:space="preserve">, Dxy, </m:t>
+        </m:r>
+        <m:sSub>
+          <m:sSubPr>
+            <m:ctrlPr>
+              <w:rPr>
+                <w:rFonts w:ascii="Cambria Math" w:hAnsi="Cambria Math" w:cs="Arial"/>
+                <w:i/>
+                <w:sz w:val="22"/>
+                <w:szCs w:val="22"/>
+              </w:rPr>
+            </m:ctrlPr>
+          </m:sSubPr>
+          <m:e>
+            <m:r>
+              <w:rPr>
+                <w:rFonts w:ascii="Cambria Math" w:hAnsi="Cambria Math" w:cs="Arial"/>
+                <w:sz w:val="22"/>
+                <w:szCs w:val="22"/>
+              </w:rPr>
+              <m:t>D</m:t>
+            </m:r>
+          </m:e>
+          <m:sub>
+            <m:r>
+              <w:rPr>
+                <w:rFonts w:ascii="Cambria Math" w:hAnsi="Cambria Math" w:cs="Arial"/>
+                <w:sz w:val="22"/>
+                <w:szCs w:val="22"/>
+              </w:rPr>
+              <m:t>xz</m:t>
+            </m:r>
+          </m:sub>
+        </m:sSub>
+        <m:r>
+          <w:rPr>
+            <w:rFonts w:ascii="Cambria Math" w:hAnsi="Cambria Math" w:cs="Arial"/>
+            <w:sz w:val="22"/>
+            <w:szCs w:val="22"/>
+          </w:rPr>
+          <m:t xml:space="preserve">, </m:t>
+        </m:r>
+        <m:sSub>
+          <m:sSubPr>
+            <m:ctrlPr>
+              <w:rPr>
+                <w:rFonts w:ascii="Cambria Math" w:hAnsi="Cambria Math" w:cs="Arial"/>
+                <w:i/>
+                <w:sz w:val="22"/>
+                <w:szCs w:val="22"/>
+              </w:rPr>
+            </m:ctrlPr>
+          </m:sSubPr>
+          <m:e>
+            <m:r>
+              <w:rPr>
+                <w:rFonts w:ascii="Cambria Math" w:hAnsi="Cambria Math" w:cs="Arial"/>
+                <w:sz w:val="22"/>
+                <w:szCs w:val="22"/>
+              </w:rPr>
+              <m:t>D</m:t>
+            </m:r>
+          </m:e>
+          <m:sub>
+            <m:r>
+              <w:rPr>
+                <w:rFonts w:ascii="Cambria Math" w:hAnsi="Cambria Math" w:cs="Arial"/>
+                <w:sz w:val="22"/>
+                <w:szCs w:val="22"/>
+              </w:rPr>
+              <m:t>yz</m:t>
+            </m:r>
+          </m:sub>
+        </m:sSub>
+      </m:oMath>
+      <w:r>
+        <w:rPr>
+          <w:rFonts w:ascii="Arial" w:hAnsi="Arial" w:cs="Arial"/>
+          <w:sz w:val="22"/>
+          <w:szCs w:val="22"/>
+        </w:rPr>
+        <w:t>.</w:t>
+      </w:r>
+    </w:p>
+    <w:p/>
     <w:sectPr>
       <w:pgSz w:w="11906" w:h="16838"/>
       <w:pgMar w:top="1440" w:right="1440" w:bottom="1440" w:left="1440" w:header="708" w:footer="708" w:gutter="0"/>

</xml_diff>

<commit_message>
Added more paragraphs and equations in Part I
</commit_message>
<xml_diff>
--- a/Report/Part I.docx
+++ b/Report/Part I.docx
@@ -6,7 +6,7 @@
       <w:pPr>
         <w:rPr>
           <w:rStyle w:val="normaltextrun"/>
-          <w:rFonts w:ascii="Aptos Display" w:hAnsi="Aptos Display"/>
+          <w:rFonts w:ascii="Arial" w:hAnsi="Arial" w:cs="Arial"/>
           <w:color w:val="0F4761"/>
           <w:sz w:val="40"/>
           <w:szCs w:val="40"/>
@@ -16,7 +16,7 @@
       <w:r>
         <w:rPr>
           <w:rStyle w:val="normaltextrun"/>
-          <w:rFonts w:ascii="Aptos Display" w:hAnsi="Aptos Display"/>
+          <w:rFonts w:ascii="Arial" w:hAnsi="Arial" w:cs="Arial"/>
           <w:color w:val="0F4761"/>
           <w:sz w:val="40"/>
           <w:szCs w:val="40"/>
@@ -26,41 +26,130 @@
       </w:r>
     </w:p>
     <w:p>
-      <w:r>
+      <w:pPr>
+        <w:rPr>
+          <w:rFonts w:ascii="Arial" w:hAnsi="Arial" w:cs="Arial"/>
+          <w:sz w:val="22"/>
+          <w:szCs w:val="22"/>
+        </w:rPr>
+      </w:pPr>
+      <w:r>
+        <w:rPr>
+          <w:rFonts w:ascii="Arial" w:hAnsi="Arial" w:cs="Arial"/>
+          <w:sz w:val="22"/>
+          <w:szCs w:val="22"/>
+        </w:rPr>
         <w:t>Diffusion Tensor Imaging (DTI) is an MRI-based neuroimaging technique designed to quantify the diffusivity of water molecules within biological tissues, particularly in the brain.</w:t>
       </w:r>
-    </w:p>
-    <w:p/>
-    <w:p>
-      <w:r>
-        <w:t>The physical basis of MRI relies on the nuclear spin properties of hydrogen protons</w:t>
-      </w:r>
-    </w:p>
-    <w:p/>
-    <w:p/>
-    <w:p/>
-    <w:p>
-      <w:pPr>
-        <w:rPr>
-          <w:sz w:val="22"/>
-          <w:szCs w:val="22"/>
-        </w:rPr>
-      </w:pPr>
-    </w:p>
-    <w:p>
-      <w:pPr>
-        <w:rPr>
-          <w:sz w:val="22"/>
-          <w:szCs w:val="22"/>
-        </w:rPr>
-      </w:pPr>
-      <w:r>
-        <w:rPr>
-          <w:rFonts w:ascii="Arial" w:hAnsi="Arial" w:cs="Arial"/>
-          <w:sz w:val="22"/>
-          <w:szCs w:val="22"/>
-        </w:rPr>
-        <w:t xml:space="preserve">signal </w:t>
+      <w:r>
+        <w:rPr>
+          <w:rFonts w:ascii="Arial" w:hAnsi="Arial" w:cs="Arial"/>
+          <w:sz w:val="22"/>
+          <w:szCs w:val="22"/>
+        </w:rPr>
+        <w:t xml:space="preserve"> </w:t>
+      </w:r>
+      <w:r>
+        <w:rPr>
+          <w:rFonts w:ascii="Arial" w:hAnsi="Arial" w:cs="Arial"/>
+          <w:sz w:val="22"/>
+          <w:szCs w:val="22"/>
+        </w:rPr>
+        <w:t>The primary objective of DTI is to estimate the diffusion tensor D</w:t>
+      </w:r>
+      <w:r>
+        <w:rPr>
+          <w:rFonts w:ascii="Cambria Math" w:hAnsi="Cambria Math" w:cs="Cambria Math"/>
+          <w:sz w:val="22"/>
+          <w:szCs w:val="22"/>
+        </w:rPr>
+        <w:t>∈</w:t>
+      </w:r>
+      <w:r>
+        <w:rPr>
+          <w:rFonts w:ascii="Arial" w:hAnsi="Arial" w:cs="Arial"/>
+          <w:sz w:val="22"/>
+          <w:szCs w:val="22"/>
+        </w:rPr>
+        <w:t>R^(3×3) at each voxel in the scan, providing insights into the microstructural organisation and integrity of neural tissue (Jiang et al., 2006).</w:t>
+      </w:r>
+    </w:p>
+    <w:p>
+      <w:pPr>
+        <w:rPr>
+          <w:rFonts w:ascii="Arial" w:hAnsi="Arial" w:cs="Arial"/>
+          <w:sz w:val="22"/>
+          <w:szCs w:val="22"/>
+        </w:rPr>
+      </w:pPr>
+      <w:r>
+        <w:rPr>
+          <w:rFonts w:ascii="Arial" w:hAnsi="Arial" w:cs="Arial"/>
+          <w:sz w:val="22"/>
+          <w:szCs w:val="22"/>
+        </w:rPr>
+        <w:t xml:space="preserve">The physical basis of MRI relies on the nuclear spin properties of hydrogen protons, which possess a magnetic moment that aligns with an externally applied magnetic field. When subjected to a carefully tuned radiofrequency pulse, these aligned protons are excited and begin to </w:t>
+      </w:r>
+      <w:proofErr w:type="spellStart"/>
+      <w:r>
+        <w:rPr>
+          <w:rFonts w:ascii="Arial" w:hAnsi="Arial" w:cs="Arial"/>
+          <w:sz w:val="22"/>
+          <w:szCs w:val="22"/>
+        </w:rPr>
+        <w:t>precess</w:t>
+      </w:r>
+      <w:proofErr w:type="spellEnd"/>
+      <w:r>
+        <w:rPr>
+          <w:rFonts w:ascii="Arial" w:hAnsi="Arial" w:cs="Arial"/>
+          <w:sz w:val="22"/>
+          <w:szCs w:val="22"/>
+        </w:rPr>
+        <w:t xml:space="preserve"> around the direction of the magnetic field. As they relax back to their equilibrium state, they send out signals that are detected by the MRI scanner.</w:t>
+      </w:r>
+    </w:p>
+    <w:p>
+      <w:pPr>
+        <w:rPr>
+          <w:rFonts w:ascii="Arial" w:hAnsi="Arial" w:cs="Arial"/>
+          <w:sz w:val="22"/>
+          <w:szCs w:val="22"/>
+        </w:rPr>
+      </w:pPr>
+      <w:r>
+        <w:rPr>
+          <w:rFonts w:ascii="Arial" w:hAnsi="Arial" w:cs="Arial"/>
+          <w:sz w:val="22"/>
+          <w:szCs w:val="22"/>
+        </w:rPr>
+        <w:t>In DTI, magnetic field gradients are applied in multiple directions, and the resulting changes in signal attenuation caused by the directional diffusion of water, are used to infer the components of the diffusion tensor. This tensor captures the three-dimensional pattern of water diffusion within the brain, allowing for reconstruction of meaningful clinical indicators such as mean diffusivity and fractional anisotropy.</w:t>
+      </w:r>
+    </w:p>
+    <w:p>
+      <w:pPr>
+        <w:rPr>
+          <w:rFonts w:ascii="Arial" w:hAnsi="Arial" w:cs="Arial"/>
+          <w:sz w:val="22"/>
+          <w:szCs w:val="22"/>
+        </w:rPr>
+      </w:pPr>
+    </w:p>
+    <w:p>
+      <w:pPr>
+        <w:rPr>
+          <w:rFonts w:ascii="Arial" w:hAnsi="Arial" w:cs="Arial"/>
+          <w:sz w:val="22"/>
+          <w:szCs w:val="22"/>
+        </w:rPr>
+      </w:pPr>
+      <w:r>
+        <w:rPr>
+          <w:rFonts w:ascii="Arial" w:hAnsi="Arial" w:cs="Arial"/>
+          <w:sz w:val="22"/>
+          <w:szCs w:val="22"/>
+        </w:rPr>
+        <w:t xml:space="preserve">The acquired MRI signal </w:t>
       </w:r>
       <m:oMath>
         <m:r>
@@ -78,18 +167,17 @@
           <w:sz w:val="22"/>
           <w:szCs w:val="22"/>
         </w:rPr>
-        <w:t xml:space="preserve"> under diffusion weighting decays exponentially</w:t>
-      </w:r>
-      <w:r>
-        <w:rPr>
-          <w:rFonts w:ascii="Arial" w:hAnsi="Arial" w:cs="Arial"/>
-          <w:sz w:val="22"/>
-          <w:szCs w:val="22"/>
-        </w:rPr>
-        <w:t>:</w:t>
-      </w:r>
-    </w:p>
-    <w:p>
+        <w:t xml:space="preserve"> under diffusion weighting decays exponentially according to: </w:t>
+      </w:r>
+    </w:p>
+    <w:p>
+      <w:pPr>
+        <w:rPr>
+          <w:rFonts w:ascii="Arial" w:hAnsi="Arial" w:cs="Arial"/>
+          <w:sz w:val="22"/>
+          <w:szCs w:val="22"/>
+        </w:rPr>
+      </w:pPr>
       <m:oMathPara>
         <m:oMath>
           <m:r>
@@ -329,7 +417,15 @@
         <w:t xml:space="preserve"> is the normalised gradient direction vector.</w:t>
       </w:r>
     </w:p>
-    <w:p/>
+    <w:p>
+      <w:pPr>
+        <w:rPr>
+          <w:rFonts w:ascii="Arial" w:hAnsi="Arial" w:cs="Arial"/>
+          <w:sz w:val="22"/>
+          <w:szCs w:val="22"/>
+        </w:rPr>
+      </w:pPr>
+    </w:p>
     <w:p>
       <w:pPr>
         <w:rPr>
@@ -362,7 +458,25 @@
           <w:sz w:val="22"/>
           <w:szCs w:val="22"/>
         </w:rPr>
-        <w:t xml:space="preserve">, there are only six independent tensor components that must be estimated at each voxel, which are </w:t>
+        <w:t xml:space="preserve">, there are only six independent </w:t>
+      </w:r>
+      <w:proofErr w:type="spellStart"/>
+      <w:r>
+        <w:rPr>
+          <w:rFonts w:ascii="Arial" w:hAnsi="Arial" w:cs="Arial"/>
+          <w:sz w:val="22"/>
+          <w:szCs w:val="22"/>
+        </w:rPr>
+        <w:t>tensor</w:t>
+      </w:r>
+      <w:proofErr w:type="spellEnd"/>
+      <w:r>
+        <w:rPr>
+          <w:rFonts w:ascii="Arial" w:hAnsi="Arial" w:cs="Arial"/>
+          <w:sz w:val="22"/>
+          <w:szCs w:val="22"/>
+        </w:rPr>
+        <w:t xml:space="preserve"> components that must be estimated at each voxel, which are </w:t>
       </w:r>
       <m:oMath>
         <m:sSub>
@@ -567,7 +681,556 @@
         <w:t>.</w:t>
       </w:r>
     </w:p>
-    <w:p/>
+    <w:p>
+      <w:pPr>
+        <w:rPr>
+          <w:rFonts w:ascii="Arial" w:hAnsi="Arial" w:cs="Arial"/>
+          <w:sz w:val="22"/>
+          <w:szCs w:val="22"/>
+        </w:rPr>
+      </w:pPr>
+    </w:p>
+    <w:p>
+      <w:pPr>
+        <w:rPr>
+          <w:rFonts w:ascii="Arial" w:hAnsi="Arial" w:cs="Arial"/>
+          <w:sz w:val="22"/>
+          <w:szCs w:val="22"/>
+        </w:rPr>
+      </w:pPr>
+      <w:r>
+        <w:rPr>
+          <w:rFonts w:ascii="Arial" w:hAnsi="Arial" w:cs="Arial"/>
+          <w:sz w:val="22"/>
+          <w:szCs w:val="22"/>
+        </w:rPr>
+        <w:t xml:space="preserve">To estimate these tensor components, multiple MRI signals </w:t>
+      </w:r>
+      <m:oMath>
+        <m:sSub>
+          <m:sSubPr>
+            <m:ctrlPr>
+              <w:rPr>
+                <w:rFonts w:ascii="Cambria Math" w:hAnsi="Cambria Math" w:cs="Arial"/>
+                <w:i/>
+                <w:sz w:val="22"/>
+                <w:szCs w:val="22"/>
+              </w:rPr>
+            </m:ctrlPr>
+          </m:sSubPr>
+          <m:e>
+            <m:r>
+              <w:rPr>
+                <w:rFonts w:ascii="Cambria Math" w:hAnsi="Cambria Math" w:cs="Arial"/>
+                <w:sz w:val="22"/>
+                <w:szCs w:val="22"/>
+              </w:rPr>
+              <m:t>S</m:t>
+            </m:r>
+          </m:e>
+          <m:sub>
+            <m:r>
+              <w:rPr>
+                <w:rFonts w:ascii="Cambria Math" w:hAnsi="Cambria Math" w:cs="Arial"/>
+                <w:sz w:val="22"/>
+                <w:szCs w:val="22"/>
+              </w:rPr>
+              <m:t>k</m:t>
+            </m:r>
+          </m:sub>
+        </m:sSub>
+      </m:oMath>
+      <w:r>
+        <w:rPr>
+          <w:rFonts w:ascii="Arial" w:hAnsi="Arial" w:cs="Arial"/>
+          <w:sz w:val="22"/>
+          <w:szCs w:val="22"/>
+        </w:rPr>
+        <w:t xml:space="preserve"> are recorded with gradient pulses applied in various directions </w:t>
+      </w:r>
+      <m:oMath>
+        <m:sSub>
+          <m:sSubPr>
+            <m:ctrlPr>
+              <w:rPr>
+                <w:rFonts w:ascii="Cambria Math" w:hAnsi="Cambria Math" w:cs="Arial"/>
+                <w:i/>
+                <w:sz w:val="22"/>
+                <w:szCs w:val="22"/>
+              </w:rPr>
+            </m:ctrlPr>
+          </m:sSubPr>
+          <m:e>
+            <m:r>
+              <w:rPr>
+                <w:rFonts w:ascii="Cambria Math" w:hAnsi="Cambria Math" w:cs="Arial"/>
+                <w:sz w:val="22"/>
+                <w:szCs w:val="22"/>
+              </w:rPr>
+              <m:t>g</m:t>
+            </m:r>
+          </m:e>
+          <m:sub>
+            <m:r>
+              <w:rPr>
+                <w:rFonts w:ascii="Cambria Math" w:hAnsi="Cambria Math" w:cs="Arial"/>
+                <w:sz w:val="22"/>
+                <w:szCs w:val="22"/>
+              </w:rPr>
+              <m:t>k</m:t>
+            </m:r>
+          </m:sub>
+        </m:sSub>
+      </m:oMath>
+      <w:r>
+        <w:rPr>
+          <w:rFonts w:ascii="Arial" w:hAnsi="Arial" w:cs="Arial"/>
+          <w:sz w:val="22"/>
+          <w:szCs w:val="22"/>
+        </w:rPr>
+        <w:t>, typically using 30 to 64 different directions to ensure robust estimates. The signal relationship, transformed via logarithms, becomes a linear equation:</w:t>
+      </w:r>
+    </w:p>
+    <w:p>
+      <w:pPr>
+        <w:rPr>
+          <w:rFonts w:ascii="Arial" w:hAnsi="Arial" w:cs="Arial"/>
+          <w:sz w:val="22"/>
+          <w:szCs w:val="22"/>
+        </w:rPr>
+      </w:pPr>
+      <m:oMathPara>
+        <m:oMath>
+          <m:func>
+            <m:funcPr>
+              <m:ctrlPr>
+                <w:rPr>
+                  <w:rFonts w:ascii="Cambria Math" w:hAnsi="Cambria Math" w:cs="Arial"/>
+                  <w:i/>
+                  <w:sz w:val="22"/>
+                  <w:szCs w:val="22"/>
+                </w:rPr>
+              </m:ctrlPr>
+            </m:funcPr>
+            <m:fName>
+              <m:r>
+                <m:rPr>
+                  <m:sty m:val="p"/>
+                </m:rPr>
+                <w:rPr>
+                  <w:rFonts w:ascii="Cambria Math" w:hAnsi="Cambria Math" w:cs="Arial"/>
+                  <w:sz w:val="22"/>
+                  <w:szCs w:val="22"/>
+                </w:rPr>
+                <m:t>ln</m:t>
+              </m:r>
+            </m:fName>
+            <m:e>
+              <m:d>
+                <m:dPr>
+                  <m:ctrlPr>
+                    <w:rPr>
+                      <w:rFonts w:ascii="Cambria Math" w:hAnsi="Cambria Math" w:cs="Arial"/>
+                      <w:i/>
+                      <w:sz w:val="22"/>
+                      <w:szCs w:val="22"/>
+                    </w:rPr>
+                  </m:ctrlPr>
+                </m:dPr>
+                <m:e>
+                  <m:f>
+                    <m:fPr>
+                      <m:ctrlPr>
+                        <w:rPr>
+                          <w:rFonts w:ascii="Cambria Math" w:hAnsi="Cambria Math" w:cs="Arial"/>
+                          <w:i/>
+                          <w:sz w:val="22"/>
+                          <w:szCs w:val="22"/>
+                        </w:rPr>
+                      </m:ctrlPr>
+                    </m:fPr>
+                    <m:num>
+                      <m:sSub>
+                        <m:sSubPr>
+                          <m:ctrlPr>
+                            <w:rPr>
+                              <w:rFonts w:ascii="Cambria Math" w:hAnsi="Cambria Math" w:cs="Arial"/>
+                              <w:i/>
+                              <w:sz w:val="22"/>
+                              <w:szCs w:val="22"/>
+                            </w:rPr>
+                          </m:ctrlPr>
+                        </m:sSubPr>
+                        <m:e>
+                          <m:r>
+                            <w:rPr>
+                              <w:rFonts w:ascii="Cambria Math" w:hAnsi="Cambria Math" w:cs="Arial"/>
+                              <w:sz w:val="22"/>
+                              <w:szCs w:val="22"/>
+                            </w:rPr>
+                            <m:t>S</m:t>
+                          </m:r>
+                        </m:e>
+                        <m:sub>
+                          <m:r>
+                            <w:rPr>
+                              <w:rFonts w:ascii="Cambria Math" w:hAnsi="Cambria Math" w:cs="Arial"/>
+                              <w:sz w:val="22"/>
+                              <w:szCs w:val="22"/>
+                            </w:rPr>
+                            <m:t>k</m:t>
+                          </m:r>
+                        </m:sub>
+                      </m:sSub>
+                    </m:num>
+                    <m:den>
+                      <m:sSub>
+                        <m:sSubPr>
+                          <m:ctrlPr>
+                            <w:rPr>
+                              <w:rFonts w:ascii="Cambria Math" w:hAnsi="Cambria Math" w:cs="Arial"/>
+                              <w:i/>
+                              <w:sz w:val="22"/>
+                              <w:szCs w:val="22"/>
+                            </w:rPr>
+                          </m:ctrlPr>
+                        </m:sSubPr>
+                        <m:e>
+                          <m:r>
+                            <w:rPr>
+                              <w:rFonts w:ascii="Cambria Math" w:hAnsi="Cambria Math" w:cs="Arial"/>
+                              <w:sz w:val="22"/>
+                              <w:szCs w:val="22"/>
+                            </w:rPr>
+                            <m:t>S</m:t>
+                          </m:r>
+                        </m:e>
+                        <m:sub>
+                          <m:r>
+                            <w:rPr>
+                              <w:rFonts w:ascii="Cambria Math" w:hAnsi="Cambria Math" w:cs="Arial"/>
+                              <w:sz w:val="22"/>
+                              <w:szCs w:val="22"/>
+                            </w:rPr>
+                            <m:t>0</m:t>
+                          </m:r>
+                        </m:sub>
+                      </m:sSub>
+                    </m:den>
+                  </m:f>
+                </m:e>
+              </m:d>
+            </m:e>
+          </m:func>
+          <m:r>
+            <w:rPr>
+              <w:rFonts w:ascii="Cambria Math" w:hAnsi="Cambria Math" w:cs="Arial"/>
+              <w:sz w:val="22"/>
+              <w:szCs w:val="22"/>
+            </w:rPr>
+            <m:t>= -b</m:t>
+          </m:r>
+          <m:sSubSup>
+            <m:sSubSupPr>
+              <m:ctrlPr>
+                <w:rPr>
+                  <w:rFonts w:ascii="Cambria Math" w:hAnsi="Cambria Math" w:cs="Arial"/>
+                  <w:i/>
+                  <w:sz w:val="22"/>
+                  <w:szCs w:val="22"/>
+                </w:rPr>
+              </m:ctrlPr>
+            </m:sSubSupPr>
+            <m:e>
+              <m:r>
+                <w:rPr>
+                  <w:rFonts w:ascii="Cambria Math" w:hAnsi="Cambria Math" w:cs="Arial"/>
+                  <w:sz w:val="22"/>
+                  <w:szCs w:val="22"/>
+                </w:rPr>
+                <m:t>g</m:t>
+              </m:r>
+            </m:e>
+            <m:sub>
+              <m:r>
+                <w:rPr>
+                  <w:rFonts w:ascii="Cambria Math" w:hAnsi="Cambria Math" w:cs="Arial"/>
+                  <w:sz w:val="22"/>
+                  <w:szCs w:val="22"/>
+                </w:rPr>
+                <m:t>k</m:t>
+              </m:r>
+            </m:sub>
+            <m:sup>
+              <m:r>
+                <w:rPr>
+                  <w:rFonts w:ascii="Cambria Math" w:hAnsi="Cambria Math" w:cs="Arial"/>
+                  <w:sz w:val="22"/>
+                  <w:szCs w:val="22"/>
+                </w:rPr>
+                <m:t>T</m:t>
+              </m:r>
+            </m:sup>
+          </m:sSubSup>
+          <m:r>
+            <w:rPr>
+              <w:rFonts w:ascii="Cambria Math" w:hAnsi="Cambria Math" w:cs="Arial"/>
+              <w:sz w:val="22"/>
+              <w:szCs w:val="22"/>
+            </w:rPr>
+            <m:t>D</m:t>
+          </m:r>
+          <m:sSub>
+            <m:sSubPr>
+              <m:ctrlPr>
+                <w:rPr>
+                  <w:rFonts w:ascii="Cambria Math" w:hAnsi="Cambria Math" w:cs="Arial"/>
+                  <w:i/>
+                  <w:sz w:val="22"/>
+                  <w:szCs w:val="22"/>
+                </w:rPr>
+              </m:ctrlPr>
+            </m:sSubPr>
+            <m:e>
+              <m:r>
+                <w:rPr>
+                  <w:rFonts w:ascii="Cambria Math" w:hAnsi="Cambria Math" w:cs="Arial"/>
+                  <w:sz w:val="22"/>
+                  <w:szCs w:val="22"/>
+                </w:rPr>
+                <m:t>g</m:t>
+              </m:r>
+            </m:e>
+            <m:sub>
+              <m:r>
+                <w:rPr>
+                  <w:rFonts w:ascii="Cambria Math" w:hAnsi="Cambria Math" w:cs="Arial"/>
+                  <w:sz w:val="22"/>
+                  <w:szCs w:val="22"/>
+                </w:rPr>
+                <m:t>k</m:t>
+              </m:r>
+            </m:sub>
+          </m:sSub>
+        </m:oMath>
+      </m:oMathPara>
+    </w:p>
+    <w:p>
+      <w:pPr>
+        <w:rPr>
+          <w:rFonts w:ascii="Arial" w:hAnsi="Arial" w:cs="Arial"/>
+          <w:sz w:val="22"/>
+          <w:szCs w:val="22"/>
+        </w:rPr>
+      </w:pPr>
+      <w:r>
+        <w:rPr>
+          <w:rFonts w:ascii="Arial" w:hAnsi="Arial" w:cs="Arial"/>
+          <w:sz w:val="22"/>
+          <w:szCs w:val="22"/>
+        </w:rPr>
+        <w:t>Rearranging terms yields an overdetermined linear system:</w:t>
+      </w:r>
+    </w:p>
+    <w:p>
+      <w:pPr>
+        <w:rPr>
+          <w:rFonts w:ascii="Arial" w:hAnsi="Arial" w:cs="Arial"/>
+          <w:sz w:val="22"/>
+          <w:szCs w:val="22"/>
+        </w:rPr>
+      </w:pPr>
+    </w:p>
+    <w:p>
+      <w:pPr>
+        <w:rPr>
+          <w:rFonts w:ascii="Arial" w:hAnsi="Arial" w:cs="Arial"/>
+          <w:sz w:val="22"/>
+          <w:szCs w:val="22"/>
+        </w:rPr>
+      </w:pPr>
+      <m:oMathPara>
+        <m:oMath>
+          <m:r>
+            <w:rPr>
+              <w:rFonts w:ascii="Cambria Math" w:hAnsi="Cambria Math" w:cs="Arial"/>
+              <w:sz w:val="22"/>
+              <w:szCs w:val="22"/>
+            </w:rPr>
+            <m:t>AD=B</m:t>
+          </m:r>
+        </m:oMath>
+      </m:oMathPara>
+    </w:p>
+    <w:p>
+      <w:pPr>
+        <w:rPr>
+          <w:rFonts w:ascii="Arial" w:hAnsi="Arial" w:cs="Arial"/>
+          <w:sz w:val="22"/>
+          <w:szCs w:val="22"/>
+        </w:rPr>
+      </w:pPr>
+      <w:r>
+        <w:rPr>
+          <w:rFonts w:ascii="Arial" w:hAnsi="Arial" w:cs="Arial"/>
+          <w:sz w:val="22"/>
+          <w:szCs w:val="22"/>
+        </w:rPr>
+        <w:lastRenderedPageBreak/>
+        <w:t>Where:</w:t>
+      </w:r>
+    </w:p>
+    <w:p>
+      <w:pPr>
+        <w:rPr>
+          <w:rFonts w:ascii="Arial" w:hAnsi="Arial" w:cs="Arial"/>
+          <w:sz w:val="22"/>
+          <w:szCs w:val="22"/>
+        </w:rPr>
+      </w:pPr>
+      <m:oMath>
+        <m:r>
+          <w:rPr>
+            <w:rFonts w:ascii="Cambria Math" w:hAnsi="Cambria Math" w:cs="Arial"/>
+            <w:sz w:val="22"/>
+            <w:szCs w:val="22"/>
+          </w:rPr>
+          <m:t>D</m:t>
+        </m:r>
+      </m:oMath>
+      <w:r>
+        <w:rPr>
+          <w:rFonts w:ascii="Arial" w:hAnsi="Arial" w:cs="Arial"/>
+          <w:sz w:val="22"/>
+          <w:szCs w:val="22"/>
+        </w:rPr>
+        <w:t xml:space="preserve"> is the 6-component vector of unknown tensor elements, </w:t>
+      </w:r>
+    </w:p>
+    <w:p>
+      <w:pPr>
+        <w:rPr>
+          <w:rFonts w:ascii="Arial" w:hAnsi="Arial" w:cs="Arial"/>
+          <w:sz w:val="22"/>
+          <w:szCs w:val="22"/>
+        </w:rPr>
+      </w:pPr>
+      <m:oMath>
+        <m:r>
+          <w:rPr>
+            <w:rFonts w:ascii="Cambria Math" w:hAnsi="Cambria Math" w:cs="Arial"/>
+            <w:sz w:val="22"/>
+            <w:szCs w:val="22"/>
+          </w:rPr>
+          <m:t>A</m:t>
+        </m:r>
+      </m:oMath>
+      <w:r>
+        <w:rPr>
+          <w:rFonts w:ascii="Arial" w:hAnsi="Arial" w:cs="Arial"/>
+          <w:sz w:val="22"/>
+          <w:szCs w:val="22"/>
+        </w:rPr>
+        <w:t xml:space="preserve"> is the matrix composed of known gradient directions, and</w:t>
+      </w:r>
+    </w:p>
+    <w:p>
+      <w:pPr>
+        <w:rPr>
+          <w:rFonts w:ascii="Arial" w:hAnsi="Arial" w:cs="Arial"/>
+          <w:sz w:val="22"/>
+          <w:szCs w:val="22"/>
+        </w:rPr>
+      </w:pPr>
+      <w:r>
+        <w:rPr>
+          <w:rFonts w:ascii="Arial" w:hAnsi="Arial" w:cs="Arial"/>
+          <w:sz w:val="22"/>
+          <w:szCs w:val="22"/>
+        </w:rPr>
+        <w:t xml:space="preserve"> </w:t>
+      </w:r>
+      <m:oMath>
+        <m:r>
+          <w:rPr>
+            <w:rFonts w:ascii="Cambria Math" w:hAnsi="Cambria Math" w:cs="Arial"/>
+            <w:sz w:val="22"/>
+            <w:szCs w:val="22"/>
+          </w:rPr>
+          <m:t>B</m:t>
+        </m:r>
+      </m:oMath>
+      <w:r>
+        <w:rPr>
+          <w:rFonts w:ascii="Arial" w:hAnsi="Arial" w:cs="Arial"/>
+          <w:sz w:val="22"/>
+          <w:szCs w:val="22"/>
+        </w:rPr>
+        <w:t xml:space="preserve"> is the vector of measured log-signal ratios.</w:t>
+      </w:r>
+    </w:p>
+    <w:p>
+      <w:pPr>
+        <w:rPr>
+          <w:rFonts w:ascii="Arial" w:hAnsi="Arial" w:cs="Arial"/>
+          <w:sz w:val="22"/>
+          <w:szCs w:val="22"/>
+        </w:rPr>
+      </w:pPr>
+      <w:r>
+        <w:rPr>
+          <w:rFonts w:ascii="Arial" w:hAnsi="Arial" w:cs="Arial"/>
+          <w:sz w:val="22"/>
+          <w:szCs w:val="22"/>
+        </w:rPr>
+        <w:t>Jiang et al. (2006) recommend solving this overdetermined system using the pseudo-inverse, although in practice, computational tools such as MATLAB's backslash operator offer equivalent solutions and improved numerical stability.</w:t>
+      </w:r>
+    </w:p>
+    <w:p>
+      <w:pPr>
+        <w:rPr>
+          <w:rFonts w:ascii="Arial" w:hAnsi="Arial" w:cs="Arial"/>
+          <w:sz w:val="22"/>
+          <w:szCs w:val="22"/>
+        </w:rPr>
+      </w:pPr>
+    </w:p>
+    <w:p>
+      <w:pPr>
+        <w:rPr>
+          <w:rFonts w:ascii="Arial" w:hAnsi="Arial" w:cs="Arial"/>
+          <w:sz w:val="22"/>
+          <w:szCs w:val="22"/>
+        </w:rPr>
+      </w:pPr>
+    </w:p>
+    <w:p>
+      <w:pPr>
+        <w:rPr>
+          <w:rFonts w:ascii="Arial" w:hAnsi="Arial" w:cs="Arial"/>
+          <w:sz w:val="22"/>
+          <w:szCs w:val="22"/>
+        </w:rPr>
+      </w:pPr>
+    </w:p>
+    <w:p>
+      <w:pPr>
+        <w:rPr>
+          <w:rFonts w:ascii="Arial" w:hAnsi="Arial" w:cs="Arial"/>
+          <w:sz w:val="22"/>
+          <w:szCs w:val="22"/>
+        </w:rPr>
+      </w:pPr>
+    </w:p>
+    <w:p>
+      <w:pPr>
+        <w:rPr>
+          <w:rFonts w:ascii="Arial" w:hAnsi="Arial" w:cs="Arial"/>
+          <w:sz w:val="22"/>
+          <w:szCs w:val="22"/>
+        </w:rPr>
+      </w:pPr>
+    </w:p>
     <w:sectPr>
       <w:pgSz w:w="11906" w:h="16838"/>
       <w:pgMar w:top="1440" w:right="1440" w:bottom="1440" w:left="1440" w:header="708" w:footer="708" w:gutter="0"/>

</xml_diff>

<commit_message>
completed "bad data" & added more equations
</commit_message>
<xml_diff>
--- a/Report/Part I.docx
+++ b/Report/Part I.docx
@@ -47,15 +47,7 @@
           <w:sz w:val="22"/>
           <w:szCs w:val="22"/>
         </w:rPr>
-        <w:t xml:space="preserve"> </w:t>
-      </w:r>
-      <w:r>
-        <w:rPr>
-          <w:rFonts w:ascii="Arial" w:hAnsi="Arial" w:cs="Arial"/>
-          <w:sz w:val="22"/>
-          <w:szCs w:val="22"/>
-        </w:rPr>
-        <w:t>The primary objective of DTI is to estimate the diffusion tensor D</w:t>
+        <w:t xml:space="preserve"> The primary objective of DTI is to estimate the diffusion tensor D</w:t>
       </w:r>
       <w:r>
         <w:rPr>
@@ -71,7 +63,25 @@
           <w:sz w:val="22"/>
           <w:szCs w:val="22"/>
         </w:rPr>
-        <w:t>R^(3×3) at each voxel in the scan, providing insights into the microstructural organisation and integrity of neural tissue (Jiang et al., 2006).</w:t>
+        <w:t>R</w:t>
+      </w:r>
+      <w:proofErr w:type="gramStart"/>
+      <w:r>
+        <w:rPr>
+          <w:rFonts w:ascii="Arial" w:hAnsi="Arial" w:cs="Arial"/>
+          <w:sz w:val="22"/>
+          <w:szCs w:val="22"/>
+        </w:rPr>
+        <w:t>^(</w:t>
+      </w:r>
+      <w:proofErr w:type="gramEnd"/>
+      <w:r>
+        <w:rPr>
+          <w:rFonts w:ascii="Arial" w:hAnsi="Arial" w:cs="Arial"/>
+          <w:sz w:val="22"/>
+          <w:szCs w:val="22"/>
+        </w:rPr>
+        <w:t>3×3) at each voxel in the scan, providing insights into the microstructural organisation and integrity of neural tissue (Jiang et al., 2006).</w:t>
       </w:r>
     </w:p>
     <w:p>
@@ -415,270 +425,6 @@
           <w:szCs w:val="22"/>
         </w:rPr>
         <w:t xml:space="preserve"> is the normalised gradient direction vector.</w:t>
-      </w:r>
-    </w:p>
-    <w:p>
-      <w:pPr>
-        <w:rPr>
-          <w:rFonts w:ascii="Arial" w:hAnsi="Arial" w:cs="Arial"/>
-          <w:sz w:val="22"/>
-          <w:szCs w:val="22"/>
-        </w:rPr>
-      </w:pPr>
-    </w:p>
-    <w:p>
-      <w:pPr>
-        <w:rPr>
-          <w:rFonts w:ascii="Arial" w:hAnsi="Arial" w:cs="Arial"/>
-          <w:sz w:val="22"/>
-          <w:szCs w:val="22"/>
-        </w:rPr>
-      </w:pPr>
-      <w:r>
-        <w:rPr>
-          <w:rFonts w:ascii="Arial" w:hAnsi="Arial" w:cs="Arial"/>
-          <w:sz w:val="22"/>
-          <w:szCs w:val="22"/>
-        </w:rPr>
-        <w:t xml:space="preserve">Given the symmetric nature of the diffusion tensor </w:t>
-      </w:r>
-      <m:oMath>
-        <m:r>
-          <w:rPr>
-            <w:rFonts w:ascii="Cambria Math" w:hAnsi="Cambria Math" w:cs="Arial"/>
-            <w:sz w:val="22"/>
-            <w:szCs w:val="22"/>
-          </w:rPr>
-          <m:t>D</m:t>
-        </m:r>
-      </m:oMath>
-      <w:r>
-        <w:rPr>
-          <w:rFonts w:ascii="Arial" w:hAnsi="Arial" w:cs="Arial"/>
-          <w:sz w:val="22"/>
-          <w:szCs w:val="22"/>
-        </w:rPr>
-        <w:t xml:space="preserve">, there are only six independent </w:t>
-      </w:r>
-      <w:proofErr w:type="spellStart"/>
-      <w:r>
-        <w:rPr>
-          <w:rFonts w:ascii="Arial" w:hAnsi="Arial" w:cs="Arial"/>
-          <w:sz w:val="22"/>
-          <w:szCs w:val="22"/>
-        </w:rPr>
-        <w:t>tensor</w:t>
-      </w:r>
-      <w:proofErr w:type="spellEnd"/>
-      <w:r>
-        <w:rPr>
-          <w:rFonts w:ascii="Arial" w:hAnsi="Arial" w:cs="Arial"/>
-          <w:sz w:val="22"/>
-          <w:szCs w:val="22"/>
-        </w:rPr>
-        <w:t xml:space="preserve"> components that must be estimated at each voxel, which are </w:t>
-      </w:r>
-      <m:oMath>
-        <m:sSub>
-          <m:sSubPr>
-            <m:ctrlPr>
-              <w:rPr>
-                <w:rFonts w:ascii="Cambria Math" w:hAnsi="Cambria Math" w:cs="Arial"/>
-                <w:i/>
-                <w:sz w:val="22"/>
-                <w:szCs w:val="22"/>
-              </w:rPr>
-            </m:ctrlPr>
-          </m:sSubPr>
-          <m:e>
-            <m:r>
-              <w:rPr>
-                <w:rFonts w:ascii="Cambria Math" w:hAnsi="Cambria Math" w:cs="Arial"/>
-                <w:sz w:val="22"/>
-                <w:szCs w:val="22"/>
-              </w:rPr>
-              <m:t>D</m:t>
-            </m:r>
-          </m:e>
-          <m:sub>
-            <m:r>
-              <w:rPr>
-                <w:rFonts w:ascii="Cambria Math" w:hAnsi="Cambria Math" w:cs="Arial"/>
-                <w:sz w:val="22"/>
-                <w:szCs w:val="22"/>
-              </w:rPr>
-              <m:t>xx</m:t>
-            </m:r>
-          </m:sub>
-        </m:sSub>
-        <m:r>
-          <w:rPr>
-            <w:rFonts w:ascii="Cambria Math" w:hAnsi="Cambria Math" w:cs="Arial"/>
-            <w:sz w:val="22"/>
-            <w:szCs w:val="22"/>
-          </w:rPr>
-          <m:t xml:space="preserve">, </m:t>
-        </m:r>
-        <m:sSub>
-          <m:sSubPr>
-            <m:ctrlPr>
-              <w:rPr>
-                <w:rFonts w:ascii="Cambria Math" w:hAnsi="Cambria Math" w:cs="Arial"/>
-                <w:i/>
-                <w:sz w:val="22"/>
-                <w:szCs w:val="22"/>
-              </w:rPr>
-            </m:ctrlPr>
-          </m:sSubPr>
-          <m:e>
-            <m:r>
-              <w:rPr>
-                <w:rFonts w:ascii="Cambria Math" w:hAnsi="Cambria Math" w:cs="Arial"/>
-                <w:sz w:val="22"/>
-                <w:szCs w:val="22"/>
-              </w:rPr>
-              <m:t>D</m:t>
-            </m:r>
-          </m:e>
-          <m:sub>
-            <m:r>
-              <w:rPr>
-                <w:rFonts w:ascii="Cambria Math" w:hAnsi="Cambria Math" w:cs="Arial"/>
-                <w:sz w:val="22"/>
-                <w:szCs w:val="22"/>
-              </w:rPr>
-              <m:t>yy</m:t>
-            </m:r>
-          </m:sub>
-        </m:sSub>
-        <m:r>
-          <w:rPr>
-            <w:rFonts w:ascii="Cambria Math" w:hAnsi="Cambria Math" w:cs="Arial"/>
-            <w:sz w:val="22"/>
-            <w:szCs w:val="22"/>
-          </w:rPr>
-          <m:t xml:space="preserve">, </m:t>
-        </m:r>
-        <m:sSub>
-          <m:sSubPr>
-            <m:ctrlPr>
-              <w:rPr>
-                <w:rFonts w:ascii="Cambria Math" w:hAnsi="Cambria Math" w:cs="Arial"/>
-                <w:i/>
-                <w:sz w:val="22"/>
-                <w:szCs w:val="22"/>
-              </w:rPr>
-            </m:ctrlPr>
-          </m:sSubPr>
-          <m:e>
-            <m:r>
-              <w:rPr>
-                <w:rFonts w:ascii="Cambria Math" w:hAnsi="Cambria Math" w:cs="Arial"/>
-                <w:sz w:val="22"/>
-                <w:szCs w:val="22"/>
-              </w:rPr>
-              <m:t>D</m:t>
-            </m:r>
-          </m:e>
-          <m:sub>
-            <m:r>
-              <w:rPr>
-                <w:rFonts w:ascii="Cambria Math" w:hAnsi="Cambria Math" w:cs="Arial"/>
-                <w:sz w:val="22"/>
-                <w:szCs w:val="22"/>
-              </w:rPr>
-              <m:t>zz</m:t>
-            </m:r>
-          </m:sub>
-        </m:sSub>
-        <m:r>
-          <w:rPr>
-            <w:rFonts w:ascii="Cambria Math" w:hAnsi="Cambria Math" w:cs="Arial"/>
-            <w:sz w:val="22"/>
-            <w:szCs w:val="22"/>
-          </w:rPr>
-          <m:t xml:space="preserve">, Dxy, </m:t>
-        </m:r>
-        <m:sSub>
-          <m:sSubPr>
-            <m:ctrlPr>
-              <w:rPr>
-                <w:rFonts w:ascii="Cambria Math" w:hAnsi="Cambria Math" w:cs="Arial"/>
-                <w:i/>
-                <w:sz w:val="22"/>
-                <w:szCs w:val="22"/>
-              </w:rPr>
-            </m:ctrlPr>
-          </m:sSubPr>
-          <m:e>
-            <m:r>
-              <w:rPr>
-                <w:rFonts w:ascii="Cambria Math" w:hAnsi="Cambria Math" w:cs="Arial"/>
-                <w:sz w:val="22"/>
-                <w:szCs w:val="22"/>
-              </w:rPr>
-              <m:t>D</m:t>
-            </m:r>
-          </m:e>
-          <m:sub>
-            <m:r>
-              <w:rPr>
-                <w:rFonts w:ascii="Cambria Math" w:hAnsi="Cambria Math" w:cs="Arial"/>
-                <w:sz w:val="22"/>
-                <w:szCs w:val="22"/>
-              </w:rPr>
-              <m:t>xz</m:t>
-            </m:r>
-          </m:sub>
-        </m:sSub>
-        <m:r>
-          <w:rPr>
-            <w:rFonts w:ascii="Cambria Math" w:hAnsi="Cambria Math" w:cs="Arial"/>
-            <w:sz w:val="22"/>
-            <w:szCs w:val="22"/>
-          </w:rPr>
-          <m:t xml:space="preserve">, </m:t>
-        </m:r>
-        <m:sSub>
-          <m:sSubPr>
-            <m:ctrlPr>
-              <w:rPr>
-                <w:rFonts w:ascii="Cambria Math" w:hAnsi="Cambria Math" w:cs="Arial"/>
-                <w:i/>
-                <w:sz w:val="22"/>
-                <w:szCs w:val="22"/>
-              </w:rPr>
-            </m:ctrlPr>
-          </m:sSubPr>
-          <m:e>
-            <m:r>
-              <w:rPr>
-                <w:rFonts w:ascii="Cambria Math" w:hAnsi="Cambria Math" w:cs="Arial"/>
-                <w:sz w:val="22"/>
-                <w:szCs w:val="22"/>
-              </w:rPr>
-              <m:t>D</m:t>
-            </m:r>
-          </m:e>
-          <m:sub>
-            <m:r>
-              <w:rPr>
-                <w:rFonts w:ascii="Cambria Math" w:hAnsi="Cambria Math" w:cs="Arial"/>
-                <w:sz w:val="22"/>
-                <w:szCs w:val="22"/>
-              </w:rPr>
-              <m:t>yz</m:t>
-            </m:r>
-          </m:sub>
-        </m:sSub>
-      </m:oMath>
-      <w:r>
-        <w:rPr>
-          <w:rFonts w:ascii="Arial" w:hAnsi="Arial" w:cs="Arial"/>
-          <w:sz w:val="22"/>
-          <w:szCs w:val="22"/>
-        </w:rPr>
-        <w:t>.</w:t>
       </w:r>
     </w:p>
     <w:p>
@@ -1023,14 +769,6 @@
           <w:szCs w:val="22"/>
         </w:rPr>
       </w:pPr>
-      <w:r>
-        <w:rPr>
-          <w:rFonts w:ascii="Arial" w:hAnsi="Arial" w:cs="Arial"/>
-          <w:sz w:val="22"/>
-          <w:szCs w:val="22"/>
-        </w:rPr>
-        <w:t>Rearranging terms yields an overdetermined linear system:</w:t>
-      </w:r>
     </w:p>
     <w:p>
       <w:pPr>
@@ -1040,54 +778,14 @@
           <w:szCs w:val="22"/>
         </w:rPr>
       </w:pPr>
-    </w:p>
-    <w:p>
-      <w:pPr>
-        <w:rPr>
-          <w:rFonts w:ascii="Arial" w:hAnsi="Arial" w:cs="Arial"/>
-          <w:sz w:val="22"/>
-          <w:szCs w:val="22"/>
-        </w:rPr>
-      </w:pPr>
-      <m:oMathPara>
-        <m:oMath>
-          <m:r>
-            <w:rPr>
-              <w:rFonts w:ascii="Cambria Math" w:hAnsi="Cambria Math" w:cs="Arial"/>
-              <w:sz w:val="22"/>
-              <w:szCs w:val="22"/>
-            </w:rPr>
-            <m:t>AD=B</m:t>
-          </m:r>
-        </m:oMath>
-      </m:oMathPara>
-    </w:p>
-    <w:p>
-      <w:pPr>
-        <w:rPr>
-          <w:rFonts w:ascii="Arial" w:hAnsi="Arial" w:cs="Arial"/>
-          <w:sz w:val="22"/>
-          <w:szCs w:val="22"/>
-        </w:rPr>
-      </w:pPr>
-      <w:r>
-        <w:rPr>
-          <w:rFonts w:ascii="Arial" w:hAnsi="Arial" w:cs="Arial"/>
-          <w:sz w:val="22"/>
-          <w:szCs w:val="22"/>
-        </w:rPr>
-        <w:lastRenderedPageBreak/>
-        <w:t>Where:</w:t>
-      </w:r>
-    </w:p>
-    <w:p>
-      <w:pPr>
-        <w:rPr>
-          <w:rFonts w:ascii="Arial" w:hAnsi="Arial" w:cs="Arial"/>
-          <w:sz w:val="22"/>
-          <w:szCs w:val="22"/>
-        </w:rPr>
-      </w:pPr>
+      <w:r>
+        <w:rPr>
+          <w:rFonts w:ascii="Arial" w:hAnsi="Arial" w:cs="Arial"/>
+          <w:sz w:val="22"/>
+          <w:szCs w:val="22"/>
+        </w:rPr>
+        <w:t xml:space="preserve">Given the symmetric nature of the diffusion tensor </w:t>
+      </w:r>
       <m:oMath>
         <m:r>
           <w:rPr>
@@ -1104,7 +802,15 @@
           <w:sz w:val="22"/>
           <w:szCs w:val="22"/>
         </w:rPr>
-        <w:t xml:space="preserve"> is the 6-component vector of unknown tensor elements, </w:t>
+        <w:t>, there are only six independent tensor components that must be estimated at each voxel, which</w:t>
+      </w:r>
+      <w:r>
+        <w:rPr>
+          <w:rFonts w:ascii="Arial" w:hAnsi="Arial" w:cs="Arial"/>
+          <w:sz w:val="22"/>
+          <w:szCs w:val="22"/>
+        </w:rPr>
+        <w:t xml:space="preserve"> is</w:t>
       </w:r>
     </w:p>
     <w:p>
@@ -1115,6 +821,276 @@
           <w:szCs w:val="22"/>
         </w:rPr>
       </w:pPr>
+      <m:oMathPara>
+        <m:oMath>
+          <m:r>
+            <w:rPr>
+              <w:rFonts w:ascii="Cambria Math" w:hAnsi="Cambria Math" w:cs="Arial"/>
+              <w:sz w:val="22"/>
+              <w:szCs w:val="22"/>
+            </w:rPr>
+            <m:t>d=</m:t>
+          </m:r>
+          <m:sSup>
+            <m:sSupPr>
+              <m:ctrlPr>
+                <w:rPr>
+                  <w:rFonts w:ascii="Cambria Math" w:hAnsi="Cambria Math" w:cs="Arial"/>
+                  <w:i/>
+                  <w:sz w:val="22"/>
+                  <w:szCs w:val="22"/>
+                </w:rPr>
+              </m:ctrlPr>
+            </m:sSupPr>
+            <m:e>
+              <m:d>
+                <m:dPr>
+                  <m:begChr m:val="["/>
+                  <m:endChr m:val="]"/>
+                  <m:ctrlPr>
+                    <w:rPr>
+                      <w:rFonts w:ascii="Cambria Math" w:hAnsi="Cambria Math" w:cs="Arial"/>
+                      <w:i/>
+                      <w:sz w:val="22"/>
+                      <w:szCs w:val="22"/>
+                    </w:rPr>
+                  </m:ctrlPr>
+                </m:dPr>
+                <m:e>
+                  <m:sSub>
+                    <m:sSubPr>
+                      <m:ctrlPr>
+                        <w:rPr>
+                          <w:rFonts w:ascii="Cambria Math" w:hAnsi="Cambria Math" w:cs="Arial"/>
+                          <w:i/>
+                          <w:sz w:val="22"/>
+                          <w:szCs w:val="22"/>
+                        </w:rPr>
+                      </m:ctrlPr>
+                    </m:sSubPr>
+                    <m:e>
+                      <m:r>
+                        <w:rPr>
+                          <w:rFonts w:ascii="Cambria Math" w:hAnsi="Cambria Math" w:cs="Arial"/>
+                          <w:sz w:val="22"/>
+                          <w:szCs w:val="22"/>
+                        </w:rPr>
+                        <m:t>D</m:t>
+                      </m:r>
+                    </m:e>
+                    <m:sub>
+                      <m:r>
+                        <w:rPr>
+                          <w:rFonts w:ascii="Cambria Math" w:hAnsi="Cambria Math" w:cs="Arial"/>
+                          <w:sz w:val="22"/>
+                          <w:szCs w:val="22"/>
+                        </w:rPr>
+                        <m:t>xx</m:t>
+                      </m:r>
+                    </m:sub>
+                  </m:sSub>
+                  <m:r>
+                    <w:rPr>
+                      <w:rFonts w:ascii="Cambria Math" w:hAnsi="Cambria Math" w:cs="Arial"/>
+                      <w:sz w:val="22"/>
+                      <w:szCs w:val="22"/>
+                    </w:rPr>
+                    <m:t xml:space="preserve">, </m:t>
+                  </m:r>
+                  <m:sSub>
+                    <m:sSubPr>
+                      <m:ctrlPr>
+                        <w:rPr>
+                          <w:rFonts w:ascii="Cambria Math" w:hAnsi="Cambria Math" w:cs="Arial"/>
+                          <w:i/>
+                          <w:sz w:val="22"/>
+                          <w:szCs w:val="22"/>
+                        </w:rPr>
+                      </m:ctrlPr>
+                    </m:sSubPr>
+                    <m:e>
+                      <m:r>
+                        <w:rPr>
+                          <w:rFonts w:ascii="Cambria Math" w:hAnsi="Cambria Math" w:cs="Arial"/>
+                          <w:sz w:val="22"/>
+                          <w:szCs w:val="22"/>
+                        </w:rPr>
+                        <m:t>D</m:t>
+                      </m:r>
+                    </m:e>
+                    <m:sub>
+                      <m:r>
+                        <w:rPr>
+                          <w:rFonts w:ascii="Cambria Math" w:hAnsi="Cambria Math" w:cs="Arial"/>
+                          <w:sz w:val="22"/>
+                          <w:szCs w:val="22"/>
+                        </w:rPr>
+                        <m:t>yy</m:t>
+                      </m:r>
+                    </m:sub>
+                  </m:sSub>
+                  <m:r>
+                    <w:rPr>
+                      <w:rFonts w:ascii="Cambria Math" w:hAnsi="Cambria Math" w:cs="Arial"/>
+                      <w:sz w:val="22"/>
+                      <w:szCs w:val="22"/>
+                    </w:rPr>
+                    <m:t xml:space="preserve">, </m:t>
+                  </m:r>
+                  <m:sSub>
+                    <m:sSubPr>
+                      <m:ctrlPr>
+                        <w:rPr>
+                          <w:rFonts w:ascii="Cambria Math" w:hAnsi="Cambria Math" w:cs="Arial"/>
+                          <w:i/>
+                          <w:sz w:val="22"/>
+                          <w:szCs w:val="22"/>
+                        </w:rPr>
+                      </m:ctrlPr>
+                    </m:sSubPr>
+                    <m:e>
+                      <m:r>
+                        <w:rPr>
+                          <w:rFonts w:ascii="Cambria Math" w:hAnsi="Cambria Math" w:cs="Arial"/>
+                          <w:sz w:val="22"/>
+                          <w:szCs w:val="22"/>
+                        </w:rPr>
+                        <m:t>D</m:t>
+                      </m:r>
+                    </m:e>
+                    <m:sub>
+                      <m:r>
+                        <w:rPr>
+                          <w:rFonts w:ascii="Cambria Math" w:hAnsi="Cambria Math" w:cs="Arial"/>
+                          <w:sz w:val="22"/>
+                          <w:szCs w:val="22"/>
+                        </w:rPr>
+                        <m:t>zz</m:t>
+                      </m:r>
+                    </m:sub>
+                  </m:sSub>
+                  <m:r>
+                    <w:rPr>
+                      <w:rFonts w:ascii="Cambria Math" w:hAnsi="Cambria Math" w:cs="Arial"/>
+                      <w:sz w:val="22"/>
+                      <w:szCs w:val="22"/>
+                    </w:rPr>
+                    <m:t xml:space="preserve">, Dxy, </m:t>
+                  </m:r>
+                  <m:sSub>
+                    <m:sSubPr>
+                      <m:ctrlPr>
+                        <w:rPr>
+                          <w:rFonts w:ascii="Cambria Math" w:hAnsi="Cambria Math" w:cs="Arial"/>
+                          <w:i/>
+                          <w:sz w:val="22"/>
+                          <w:szCs w:val="22"/>
+                        </w:rPr>
+                      </m:ctrlPr>
+                    </m:sSubPr>
+                    <m:e>
+                      <m:r>
+                        <w:rPr>
+                          <w:rFonts w:ascii="Cambria Math" w:hAnsi="Cambria Math" w:cs="Arial"/>
+                          <w:sz w:val="22"/>
+                          <w:szCs w:val="22"/>
+                        </w:rPr>
+                        <m:t>D</m:t>
+                      </m:r>
+                    </m:e>
+                    <m:sub>
+                      <m:r>
+                        <w:rPr>
+                          <w:rFonts w:ascii="Cambria Math" w:hAnsi="Cambria Math" w:cs="Arial"/>
+                          <w:sz w:val="22"/>
+                          <w:szCs w:val="22"/>
+                        </w:rPr>
+                        <m:t>xz</m:t>
+                      </m:r>
+                    </m:sub>
+                  </m:sSub>
+                  <m:r>
+                    <w:rPr>
+                      <w:rFonts w:ascii="Cambria Math" w:hAnsi="Cambria Math" w:cs="Arial"/>
+                      <w:sz w:val="22"/>
+                      <w:szCs w:val="22"/>
+                    </w:rPr>
+                    <m:t xml:space="preserve">, </m:t>
+                  </m:r>
+                  <m:sSub>
+                    <m:sSubPr>
+                      <m:ctrlPr>
+                        <w:rPr>
+                          <w:rFonts w:ascii="Cambria Math" w:hAnsi="Cambria Math" w:cs="Arial"/>
+                          <w:i/>
+                          <w:sz w:val="22"/>
+                          <w:szCs w:val="22"/>
+                        </w:rPr>
+                      </m:ctrlPr>
+                    </m:sSubPr>
+                    <m:e>
+                      <m:r>
+                        <w:rPr>
+                          <w:rFonts w:ascii="Cambria Math" w:hAnsi="Cambria Math" w:cs="Arial"/>
+                          <w:sz w:val="22"/>
+                          <w:szCs w:val="22"/>
+                        </w:rPr>
+                        <m:t>D</m:t>
+                      </m:r>
+                    </m:e>
+                    <m:sub>
+                      <m:r>
+                        <w:rPr>
+                          <w:rFonts w:ascii="Cambria Math" w:hAnsi="Cambria Math" w:cs="Arial"/>
+                          <w:sz w:val="22"/>
+                          <w:szCs w:val="22"/>
+                        </w:rPr>
+                        <m:t>yz</m:t>
+                      </m:r>
+                    </m:sub>
+                  </m:sSub>
+                </m:e>
+              </m:d>
+            </m:e>
+            <m:sup>
+              <m:r>
+                <w:rPr>
+                  <w:rFonts w:ascii="Cambria Math" w:hAnsi="Cambria Math" w:cs="Arial"/>
+                  <w:sz w:val="22"/>
+                  <w:szCs w:val="22"/>
+                </w:rPr>
+                <m:t>T</m:t>
+              </m:r>
+            </m:sup>
+          </m:sSup>
+        </m:oMath>
+      </m:oMathPara>
+    </w:p>
+    <w:p>
+      <w:pPr>
+        <w:rPr>
+          <w:rFonts w:ascii="Arial" w:hAnsi="Arial" w:cs="Arial"/>
+          <w:sz w:val="22"/>
+          <w:szCs w:val="22"/>
+        </w:rPr>
+      </w:pPr>
+    </w:p>
+    <w:p>
+      <w:pPr>
+        <w:rPr>
+          <w:rFonts w:ascii="Arial" w:hAnsi="Arial" w:cs="Arial"/>
+          <w:sz w:val="22"/>
+          <w:szCs w:val="22"/>
+        </w:rPr>
+      </w:pPr>
+      <w:r>
+        <w:rPr>
+          <w:rFonts w:ascii="Arial" w:hAnsi="Arial" w:cs="Arial"/>
+          <w:sz w:val="22"/>
+          <w:szCs w:val="22"/>
+        </w:rPr>
+        <w:t xml:space="preserve">For a single gradient direction </w:t>
+      </w:r>
       <m:oMath>
         <m:r>
           <w:rPr>
@@ -1122,7 +1098,822 @@
             <w:sz w:val="22"/>
             <w:szCs w:val="22"/>
           </w:rPr>
-          <m:t>A</m:t>
+          <m:t>g=</m:t>
+        </m:r>
+        <m:sSub>
+          <m:sSubPr>
+            <m:ctrlPr>
+              <w:rPr>
+                <w:rFonts w:ascii="Cambria Math" w:hAnsi="Cambria Math" w:cs="Arial"/>
+                <w:i/>
+                <w:sz w:val="22"/>
+                <w:szCs w:val="22"/>
+              </w:rPr>
+            </m:ctrlPr>
+          </m:sSubPr>
+          <m:e>
+            <m:r>
+              <w:rPr>
+                <w:rFonts w:ascii="Cambria Math" w:hAnsi="Cambria Math" w:cs="Arial"/>
+                <w:sz w:val="22"/>
+                <w:szCs w:val="22"/>
+              </w:rPr>
+              <m:t>g</m:t>
+            </m:r>
+          </m:e>
+          <m:sub>
+            <m:r>
+              <w:rPr>
+                <w:rFonts w:ascii="Cambria Math" w:hAnsi="Cambria Math" w:cs="Arial"/>
+                <w:sz w:val="22"/>
+                <w:szCs w:val="22"/>
+              </w:rPr>
+              <m:t>1</m:t>
+            </m:r>
+          </m:sub>
+        </m:sSub>
+        <m:r>
+          <w:rPr>
+            <w:rFonts w:ascii="Cambria Math" w:hAnsi="Cambria Math" w:cs="Arial"/>
+            <w:sz w:val="22"/>
+            <w:szCs w:val="22"/>
+          </w:rPr>
+          <m:t>,…,</m:t>
+        </m:r>
+        <m:sSub>
+          <m:sSubPr>
+            <m:ctrlPr>
+              <w:rPr>
+                <w:rFonts w:ascii="Cambria Math" w:hAnsi="Cambria Math" w:cs="Arial"/>
+                <w:i/>
+                <w:sz w:val="22"/>
+                <w:szCs w:val="22"/>
+              </w:rPr>
+            </m:ctrlPr>
+          </m:sSubPr>
+          <m:e>
+            <m:r>
+              <w:rPr>
+                <w:rFonts w:ascii="Cambria Math" w:hAnsi="Cambria Math" w:cs="Arial"/>
+                <w:sz w:val="22"/>
+                <w:szCs w:val="22"/>
+              </w:rPr>
+              <m:t>g</m:t>
+            </m:r>
+          </m:e>
+          <m:sub>
+            <m:r>
+              <w:rPr>
+                <w:rFonts w:ascii="Cambria Math" w:hAnsi="Cambria Math" w:cs="Arial"/>
+                <w:sz w:val="22"/>
+                <w:szCs w:val="22"/>
+              </w:rPr>
+              <m:t>k</m:t>
+            </m:r>
+          </m:sub>
+        </m:sSub>
+      </m:oMath>
+      <w:r>
+        <w:rPr>
+          <w:rFonts w:ascii="Arial" w:hAnsi="Arial" w:cs="Arial"/>
+          <w:sz w:val="22"/>
+          <w:szCs w:val="22"/>
+        </w:rPr>
+        <w:t xml:space="preserve"> this gives a linear equation in the six unknow</w:t>
+      </w:r>
+      <w:r>
+        <w:rPr>
+          <w:rFonts w:ascii="Arial" w:hAnsi="Arial" w:cs="Arial"/>
+          <w:sz w:val="22"/>
+          <w:szCs w:val="22"/>
+        </w:rPr>
+        <w:t>n</w:t>
+      </w:r>
+      <w:r>
+        <w:rPr>
+          <w:rFonts w:ascii="Arial" w:hAnsi="Arial" w:cs="Arial"/>
+          <w:sz w:val="22"/>
+          <w:szCs w:val="22"/>
+        </w:rPr>
+        <w:t>s:</w:t>
+      </w:r>
+    </w:p>
+    <w:p>
+      <w:pPr>
+        <w:rPr>
+          <w:rFonts w:ascii="Arial" w:hAnsi="Arial" w:cs="Arial"/>
+          <w:sz w:val="22"/>
+          <w:szCs w:val="22"/>
+        </w:rPr>
+      </w:pPr>
+      <m:oMathPara>
+        <m:oMath>
+          <m:func>
+            <m:funcPr>
+              <m:ctrlPr>
+                <w:rPr>
+                  <w:rFonts w:ascii="Cambria Math" w:hAnsi="Cambria Math" w:cs="Arial"/>
+                  <w:i/>
+                  <w:sz w:val="22"/>
+                  <w:szCs w:val="22"/>
+                </w:rPr>
+              </m:ctrlPr>
+            </m:funcPr>
+            <m:fName>
+              <m:r>
+                <m:rPr>
+                  <m:sty m:val="p"/>
+                </m:rPr>
+                <w:rPr>
+                  <w:rFonts w:ascii="Cambria Math" w:hAnsi="Cambria Math" w:cs="Arial"/>
+                  <w:sz w:val="22"/>
+                  <w:szCs w:val="22"/>
+                </w:rPr>
+                <m:t>ln</m:t>
+              </m:r>
+            </m:fName>
+            <m:e>
+              <m:d>
+                <m:dPr>
+                  <m:ctrlPr>
+                    <w:rPr>
+                      <w:rFonts w:ascii="Cambria Math" w:hAnsi="Cambria Math" w:cs="Arial"/>
+                      <w:i/>
+                      <w:sz w:val="22"/>
+                      <w:szCs w:val="22"/>
+                    </w:rPr>
+                  </m:ctrlPr>
+                </m:dPr>
+                <m:e>
+                  <m:f>
+                    <m:fPr>
+                      <m:ctrlPr>
+                        <w:rPr>
+                          <w:rFonts w:ascii="Cambria Math" w:hAnsi="Cambria Math" w:cs="Arial"/>
+                          <w:i/>
+                          <w:sz w:val="22"/>
+                          <w:szCs w:val="22"/>
+                        </w:rPr>
+                      </m:ctrlPr>
+                    </m:fPr>
+                    <m:num>
+                      <m:sSub>
+                        <m:sSubPr>
+                          <m:ctrlPr>
+                            <w:rPr>
+                              <w:rFonts w:ascii="Cambria Math" w:hAnsi="Cambria Math" w:cs="Arial"/>
+                              <w:i/>
+                              <w:sz w:val="22"/>
+                              <w:szCs w:val="22"/>
+                            </w:rPr>
+                          </m:ctrlPr>
+                        </m:sSubPr>
+                        <m:e>
+                          <m:r>
+                            <w:rPr>
+                              <w:rFonts w:ascii="Cambria Math" w:hAnsi="Cambria Math" w:cs="Arial"/>
+                              <w:sz w:val="22"/>
+                              <w:szCs w:val="22"/>
+                            </w:rPr>
+                            <m:t>S</m:t>
+                          </m:r>
+                        </m:e>
+                        <m:sub>
+                          <m:r>
+                            <w:rPr>
+                              <w:rFonts w:ascii="Cambria Math" w:hAnsi="Cambria Math" w:cs="Arial"/>
+                              <w:sz w:val="22"/>
+                              <w:szCs w:val="22"/>
+                            </w:rPr>
+                            <m:t>k</m:t>
+                          </m:r>
+                        </m:sub>
+                      </m:sSub>
+                    </m:num>
+                    <m:den>
+                      <m:sSub>
+                        <m:sSubPr>
+                          <m:ctrlPr>
+                            <w:rPr>
+                              <w:rFonts w:ascii="Cambria Math" w:hAnsi="Cambria Math" w:cs="Arial"/>
+                              <w:i/>
+                              <w:sz w:val="22"/>
+                              <w:szCs w:val="22"/>
+                            </w:rPr>
+                          </m:ctrlPr>
+                        </m:sSubPr>
+                        <m:e>
+                          <m:r>
+                            <w:rPr>
+                              <w:rFonts w:ascii="Cambria Math" w:hAnsi="Cambria Math" w:cs="Arial"/>
+                              <w:sz w:val="22"/>
+                              <w:szCs w:val="22"/>
+                            </w:rPr>
+                            <m:t>S</m:t>
+                          </m:r>
+                        </m:e>
+                        <m:sub>
+                          <m:r>
+                            <w:rPr>
+                              <w:rFonts w:ascii="Cambria Math" w:hAnsi="Cambria Math" w:cs="Arial"/>
+                              <w:sz w:val="22"/>
+                              <w:szCs w:val="22"/>
+                            </w:rPr>
+                            <m:t>0</m:t>
+                          </m:r>
+                        </m:sub>
+                      </m:sSub>
+                    </m:den>
+                  </m:f>
+                </m:e>
+              </m:d>
+            </m:e>
+          </m:func>
+          <m:r>
+            <w:rPr>
+              <w:rFonts w:ascii="Cambria Math" w:hAnsi="Cambria Math" w:cs="Arial"/>
+              <w:sz w:val="22"/>
+              <w:szCs w:val="22"/>
+            </w:rPr>
+            <m:t>= -b [</m:t>
+          </m:r>
+          <m:sSubSup>
+            <m:sSubSupPr>
+              <m:ctrlPr>
+                <w:rPr>
+                  <w:rFonts w:ascii="Cambria Math" w:hAnsi="Cambria Math" w:cs="Arial"/>
+                  <w:i/>
+                  <w:sz w:val="22"/>
+                  <w:szCs w:val="22"/>
+                </w:rPr>
+              </m:ctrlPr>
+            </m:sSubSupPr>
+            <m:e>
+              <m:r>
+                <w:rPr>
+                  <w:rFonts w:ascii="Cambria Math" w:hAnsi="Cambria Math" w:cs="Arial"/>
+                  <w:sz w:val="22"/>
+                  <w:szCs w:val="22"/>
+                </w:rPr>
+                <m:t>g</m:t>
+              </m:r>
+            </m:e>
+            <m:sub>
+              <m:r>
+                <w:rPr>
+                  <w:rFonts w:ascii="Cambria Math" w:hAnsi="Cambria Math" w:cs="Arial"/>
+                  <w:sz w:val="22"/>
+                  <w:szCs w:val="22"/>
+                </w:rPr>
+                <m:t>1k</m:t>
+              </m:r>
+            </m:sub>
+            <m:sup>
+              <m:r>
+                <w:rPr>
+                  <w:rFonts w:ascii="Cambria Math" w:hAnsi="Cambria Math" w:cs="Arial"/>
+                  <w:sz w:val="22"/>
+                  <w:szCs w:val="22"/>
+                </w:rPr>
+                <m:t>2</m:t>
+              </m:r>
+            </m:sup>
+          </m:sSubSup>
+          <m:r>
+            <w:rPr>
+              <w:rFonts w:ascii="Cambria Math" w:hAnsi="Cambria Math" w:cs="Arial"/>
+              <w:sz w:val="22"/>
+              <w:szCs w:val="22"/>
+            </w:rPr>
+            <m:t xml:space="preserve">   </m:t>
+          </m:r>
+          <m:sSubSup>
+            <m:sSubSupPr>
+              <m:ctrlPr>
+                <w:rPr>
+                  <w:rFonts w:ascii="Cambria Math" w:hAnsi="Cambria Math" w:cs="Arial"/>
+                  <w:i/>
+                  <w:sz w:val="22"/>
+                  <w:szCs w:val="22"/>
+                </w:rPr>
+              </m:ctrlPr>
+            </m:sSubSupPr>
+            <m:e>
+              <m:r>
+                <w:rPr>
+                  <w:rFonts w:ascii="Cambria Math" w:hAnsi="Cambria Math" w:cs="Arial"/>
+                  <w:sz w:val="22"/>
+                  <w:szCs w:val="22"/>
+                </w:rPr>
+                <m:t>g</m:t>
+              </m:r>
+            </m:e>
+            <m:sub>
+              <m:r>
+                <w:rPr>
+                  <w:rFonts w:ascii="Cambria Math" w:hAnsi="Cambria Math" w:cs="Arial"/>
+                  <w:sz w:val="22"/>
+                  <w:szCs w:val="22"/>
+                </w:rPr>
+                <m:t>2k</m:t>
+              </m:r>
+            </m:sub>
+            <m:sup>
+              <m:r>
+                <w:rPr>
+                  <w:rFonts w:ascii="Cambria Math" w:hAnsi="Cambria Math" w:cs="Arial"/>
+                  <w:sz w:val="22"/>
+                  <w:szCs w:val="22"/>
+                </w:rPr>
+                <m:t>2</m:t>
+              </m:r>
+            </m:sup>
+          </m:sSubSup>
+          <m:r>
+            <w:rPr>
+              <w:rFonts w:ascii="Cambria Math" w:hAnsi="Cambria Math" w:cs="Arial"/>
+              <w:sz w:val="22"/>
+              <w:szCs w:val="22"/>
+            </w:rPr>
+            <m:t xml:space="preserve">  </m:t>
+          </m:r>
+          <m:sSubSup>
+            <m:sSubSupPr>
+              <m:ctrlPr>
+                <w:rPr>
+                  <w:rFonts w:ascii="Cambria Math" w:hAnsi="Cambria Math" w:cs="Arial"/>
+                  <w:i/>
+                  <w:sz w:val="22"/>
+                  <w:szCs w:val="22"/>
+                </w:rPr>
+              </m:ctrlPr>
+            </m:sSubSupPr>
+            <m:e>
+              <m:r>
+                <w:rPr>
+                  <w:rFonts w:ascii="Cambria Math" w:hAnsi="Cambria Math" w:cs="Arial"/>
+                  <w:sz w:val="22"/>
+                  <w:szCs w:val="22"/>
+                </w:rPr>
+                <m:t xml:space="preserve"> g</m:t>
+              </m:r>
+            </m:e>
+            <m:sub>
+              <m:r>
+                <w:rPr>
+                  <w:rFonts w:ascii="Cambria Math" w:hAnsi="Cambria Math" w:cs="Arial"/>
+                  <w:sz w:val="22"/>
+                  <w:szCs w:val="22"/>
+                </w:rPr>
+                <m:t>3k</m:t>
+              </m:r>
+            </m:sub>
+            <m:sup>
+              <m:r>
+                <w:rPr>
+                  <w:rFonts w:ascii="Cambria Math" w:hAnsi="Cambria Math" w:cs="Arial"/>
+                  <w:sz w:val="22"/>
+                  <w:szCs w:val="22"/>
+                </w:rPr>
+                <m:t>2</m:t>
+              </m:r>
+            </m:sup>
+          </m:sSubSup>
+          <m:r>
+            <w:rPr>
+              <w:rFonts w:ascii="Cambria Math" w:hAnsi="Cambria Math" w:cs="Arial"/>
+              <w:sz w:val="22"/>
+              <w:szCs w:val="22"/>
+            </w:rPr>
+            <m:t xml:space="preserve">   2</m:t>
+          </m:r>
+          <m:sSub>
+            <m:sSubPr>
+              <m:ctrlPr>
+                <w:rPr>
+                  <w:rFonts w:ascii="Cambria Math" w:hAnsi="Cambria Math" w:cs="Arial"/>
+                  <w:i/>
+                  <w:sz w:val="22"/>
+                  <w:szCs w:val="22"/>
+                </w:rPr>
+              </m:ctrlPr>
+            </m:sSubPr>
+            <m:e>
+              <m:r>
+                <w:rPr>
+                  <w:rFonts w:ascii="Cambria Math" w:hAnsi="Cambria Math" w:cs="Arial"/>
+                  <w:sz w:val="22"/>
+                  <w:szCs w:val="22"/>
+                </w:rPr>
+                <m:t>g</m:t>
+              </m:r>
+            </m:e>
+            <m:sub>
+              <m:r>
+                <w:rPr>
+                  <w:rFonts w:ascii="Cambria Math" w:hAnsi="Cambria Math" w:cs="Arial"/>
+                  <w:sz w:val="22"/>
+                  <w:szCs w:val="22"/>
+                </w:rPr>
+                <m:t>1k</m:t>
+              </m:r>
+            </m:sub>
+          </m:sSub>
+          <m:sSub>
+            <m:sSubPr>
+              <m:ctrlPr>
+                <w:rPr>
+                  <w:rFonts w:ascii="Cambria Math" w:hAnsi="Cambria Math" w:cs="Arial"/>
+                  <w:i/>
+                  <w:sz w:val="22"/>
+                  <w:szCs w:val="22"/>
+                </w:rPr>
+              </m:ctrlPr>
+            </m:sSubPr>
+            <m:e>
+              <m:r>
+                <w:rPr>
+                  <w:rFonts w:ascii="Cambria Math" w:hAnsi="Cambria Math" w:cs="Arial"/>
+                  <w:sz w:val="22"/>
+                  <w:szCs w:val="22"/>
+                </w:rPr>
+                <m:t>g</m:t>
+              </m:r>
+            </m:e>
+            <m:sub>
+              <m:r>
+                <w:rPr>
+                  <w:rFonts w:ascii="Cambria Math" w:hAnsi="Cambria Math" w:cs="Arial"/>
+                  <w:sz w:val="22"/>
+                  <w:szCs w:val="22"/>
+                </w:rPr>
+                <m:t>2k</m:t>
+              </m:r>
+            </m:sub>
+          </m:sSub>
+          <m:r>
+            <w:rPr>
+              <w:rFonts w:ascii="Cambria Math" w:hAnsi="Cambria Math" w:cs="Arial"/>
+              <w:sz w:val="22"/>
+              <w:szCs w:val="22"/>
+            </w:rPr>
+            <m:t xml:space="preserve">   2</m:t>
+          </m:r>
+          <m:sSub>
+            <m:sSubPr>
+              <m:ctrlPr>
+                <w:rPr>
+                  <w:rFonts w:ascii="Cambria Math" w:hAnsi="Cambria Math" w:cs="Arial"/>
+                  <w:i/>
+                  <w:sz w:val="22"/>
+                  <w:szCs w:val="22"/>
+                </w:rPr>
+              </m:ctrlPr>
+            </m:sSubPr>
+            <m:e>
+              <m:r>
+                <w:rPr>
+                  <w:rFonts w:ascii="Cambria Math" w:hAnsi="Cambria Math" w:cs="Arial"/>
+                  <w:sz w:val="22"/>
+                  <w:szCs w:val="22"/>
+                </w:rPr>
+                <m:t>g</m:t>
+              </m:r>
+            </m:e>
+            <m:sub>
+              <m:r>
+                <w:rPr>
+                  <w:rFonts w:ascii="Cambria Math" w:hAnsi="Cambria Math" w:cs="Arial"/>
+                  <w:sz w:val="22"/>
+                  <w:szCs w:val="22"/>
+                </w:rPr>
+                <m:t>1k</m:t>
+              </m:r>
+            </m:sub>
+          </m:sSub>
+          <m:sSub>
+            <m:sSubPr>
+              <m:ctrlPr>
+                <w:rPr>
+                  <w:rFonts w:ascii="Cambria Math" w:hAnsi="Cambria Math" w:cs="Arial"/>
+                  <w:i/>
+                  <w:sz w:val="22"/>
+                  <w:szCs w:val="22"/>
+                </w:rPr>
+              </m:ctrlPr>
+            </m:sSubPr>
+            <m:e>
+              <m:r>
+                <w:rPr>
+                  <w:rFonts w:ascii="Cambria Math" w:hAnsi="Cambria Math" w:cs="Arial"/>
+                  <w:sz w:val="22"/>
+                  <w:szCs w:val="22"/>
+                </w:rPr>
+                <m:t>g</m:t>
+              </m:r>
+            </m:e>
+            <m:sub>
+              <m:r>
+                <w:rPr>
+                  <w:rFonts w:ascii="Cambria Math" w:hAnsi="Cambria Math" w:cs="Arial"/>
+                  <w:sz w:val="22"/>
+                  <w:szCs w:val="22"/>
+                </w:rPr>
+                <m:t>3k</m:t>
+              </m:r>
+            </m:sub>
+          </m:sSub>
+          <m:r>
+            <w:rPr>
+              <w:rFonts w:ascii="Cambria Math" w:hAnsi="Cambria Math" w:cs="Arial"/>
+              <w:sz w:val="22"/>
+              <w:szCs w:val="22"/>
+            </w:rPr>
+            <m:t xml:space="preserve">   2</m:t>
+          </m:r>
+          <m:sSub>
+            <m:sSubPr>
+              <m:ctrlPr>
+                <w:rPr>
+                  <w:rFonts w:ascii="Cambria Math" w:hAnsi="Cambria Math" w:cs="Arial"/>
+                  <w:i/>
+                  <w:sz w:val="22"/>
+                  <w:szCs w:val="22"/>
+                </w:rPr>
+              </m:ctrlPr>
+            </m:sSubPr>
+            <m:e>
+              <m:r>
+                <w:rPr>
+                  <w:rFonts w:ascii="Cambria Math" w:hAnsi="Cambria Math" w:cs="Arial"/>
+                  <w:sz w:val="22"/>
+                  <w:szCs w:val="22"/>
+                </w:rPr>
+                <m:t>g</m:t>
+              </m:r>
+            </m:e>
+            <m:sub>
+              <m:r>
+                <w:rPr>
+                  <w:rFonts w:ascii="Cambria Math" w:hAnsi="Cambria Math" w:cs="Arial"/>
+                  <w:sz w:val="22"/>
+                  <w:szCs w:val="22"/>
+                </w:rPr>
+                <m:t>2k</m:t>
+              </m:r>
+            </m:sub>
+          </m:sSub>
+          <m:sSub>
+            <m:sSubPr>
+              <m:ctrlPr>
+                <w:rPr>
+                  <w:rFonts w:ascii="Cambria Math" w:hAnsi="Cambria Math" w:cs="Arial"/>
+                  <w:i/>
+                  <w:sz w:val="22"/>
+                  <w:szCs w:val="22"/>
+                </w:rPr>
+              </m:ctrlPr>
+            </m:sSubPr>
+            <m:e>
+              <m:r>
+                <w:rPr>
+                  <w:rFonts w:ascii="Cambria Math" w:hAnsi="Cambria Math" w:cs="Arial"/>
+                  <w:sz w:val="22"/>
+                  <w:szCs w:val="22"/>
+                </w:rPr>
+                <m:t>g</m:t>
+              </m:r>
+            </m:e>
+            <m:sub>
+              <m:r>
+                <w:rPr>
+                  <w:rFonts w:ascii="Cambria Math" w:hAnsi="Cambria Math" w:cs="Arial"/>
+                  <w:sz w:val="22"/>
+                  <w:szCs w:val="22"/>
+                </w:rPr>
+                <m:t>3k</m:t>
+              </m:r>
+            </m:sub>
+          </m:sSub>
+          <m:r>
+            <w:rPr>
+              <w:rFonts w:ascii="Cambria Math" w:hAnsi="Cambria Math" w:cs="Arial"/>
+              <w:sz w:val="22"/>
+              <w:szCs w:val="22"/>
+            </w:rPr>
+            <m:t>]</m:t>
+          </m:r>
+          <m:r>
+            <m:rPr>
+              <m:sty m:val="bi"/>
+            </m:rPr>
+            <w:rPr>
+              <w:rFonts w:ascii="Cambria Math" w:hAnsi="Cambria Math" w:cs="Arial"/>
+              <w:sz w:val="22"/>
+              <w:szCs w:val="22"/>
+            </w:rPr>
+            <m:t>d</m:t>
+          </m:r>
+        </m:oMath>
+      </m:oMathPara>
+    </w:p>
+    <w:p>
+      <w:pPr>
+        <w:rPr>
+          <w:rFonts w:ascii="Arial" w:hAnsi="Arial" w:cs="Arial"/>
+          <w:sz w:val="22"/>
+          <w:szCs w:val="22"/>
+        </w:rPr>
+      </w:pPr>
+    </w:p>
+    <w:p>
+      <w:pPr>
+        <w:rPr>
+          <w:rFonts w:ascii="Arial" w:hAnsi="Arial" w:cs="Arial"/>
+          <w:sz w:val="22"/>
+          <w:szCs w:val="22"/>
+        </w:rPr>
+      </w:pPr>
+      <w:r>
+        <w:rPr>
+          <w:rFonts w:ascii="Arial" w:hAnsi="Arial" w:cs="Arial"/>
+          <w:sz w:val="22"/>
+          <w:szCs w:val="22"/>
+        </w:rPr>
+        <w:t>Rearranging terms yields an overdetermined linear system</w:t>
+      </w:r>
+      <w:r>
+        <w:rPr>
+          <w:rFonts w:ascii="Arial" w:hAnsi="Arial" w:cs="Arial"/>
+          <w:sz w:val="22"/>
+          <w:szCs w:val="22"/>
+        </w:rPr>
+        <w:t xml:space="preserve">, with </w:t>
+      </w:r>
+      <w:r>
+        <w:rPr>
+          <w:rFonts w:ascii="Arial" w:hAnsi="Arial" w:cs="Arial"/>
+          <w:sz w:val="22"/>
+          <w:szCs w:val="22"/>
+        </w:rPr>
+        <w:t>n</w:t>
+      </w:r>
+      <w:r>
+        <w:rPr>
+          <w:rFonts w:ascii="Arial" w:hAnsi="Arial" w:cs="Arial"/>
+          <w:sz w:val="22"/>
+          <w:szCs w:val="22"/>
+        </w:rPr>
+        <w:t xml:space="preserve"> diffusion directions (</w:t>
+      </w:r>
+      <m:oMath>
+        <m:r>
+          <w:rPr>
+            <w:rFonts w:ascii="Cambria Math" w:hAnsi="Cambria Math" w:cs="Arial"/>
+            <w:sz w:val="22"/>
+            <w:szCs w:val="22"/>
+          </w:rPr>
+          <m:t>g=</m:t>
+        </m:r>
+        <m:sSub>
+          <m:sSubPr>
+            <m:ctrlPr>
+              <w:rPr>
+                <w:rFonts w:ascii="Cambria Math" w:hAnsi="Cambria Math" w:cs="Arial"/>
+                <w:i/>
+                <w:sz w:val="22"/>
+                <w:szCs w:val="22"/>
+              </w:rPr>
+            </m:ctrlPr>
+          </m:sSubPr>
+          <m:e>
+            <m:r>
+              <w:rPr>
+                <w:rFonts w:ascii="Cambria Math" w:hAnsi="Cambria Math" w:cs="Arial"/>
+                <w:sz w:val="22"/>
+                <w:szCs w:val="22"/>
+              </w:rPr>
+              <m:t>g</m:t>
+            </m:r>
+          </m:e>
+          <m:sub>
+            <m:r>
+              <w:rPr>
+                <w:rFonts w:ascii="Cambria Math" w:hAnsi="Cambria Math" w:cs="Arial"/>
+                <w:sz w:val="22"/>
+                <w:szCs w:val="22"/>
+              </w:rPr>
+              <m:t>1</m:t>
+            </m:r>
+          </m:sub>
+        </m:sSub>
+        <m:r>
+          <w:rPr>
+            <w:rFonts w:ascii="Cambria Math" w:hAnsi="Cambria Math" w:cs="Arial"/>
+            <w:sz w:val="22"/>
+            <w:szCs w:val="22"/>
+          </w:rPr>
+          <m:t>,…,</m:t>
+        </m:r>
+        <m:sSub>
+          <m:sSubPr>
+            <m:ctrlPr>
+              <w:rPr>
+                <w:rFonts w:ascii="Cambria Math" w:hAnsi="Cambria Math" w:cs="Arial"/>
+                <w:i/>
+                <w:sz w:val="22"/>
+                <w:szCs w:val="22"/>
+              </w:rPr>
+            </m:ctrlPr>
+          </m:sSubPr>
+          <m:e>
+            <m:r>
+              <w:rPr>
+                <w:rFonts w:ascii="Cambria Math" w:hAnsi="Cambria Math" w:cs="Arial"/>
+                <w:sz w:val="22"/>
+                <w:szCs w:val="22"/>
+              </w:rPr>
+              <m:t>g</m:t>
+            </m:r>
+          </m:e>
+          <m:sub>
+            <m:r>
+              <w:rPr>
+                <w:rFonts w:ascii="Cambria Math" w:hAnsi="Cambria Math" w:cs="Arial"/>
+                <w:sz w:val="22"/>
+                <w:szCs w:val="22"/>
+              </w:rPr>
+              <m:t>n</m:t>
+            </m:r>
+          </m:sub>
+        </m:sSub>
+      </m:oMath>
+      <w:r>
+        <w:rPr>
+          <w:rFonts w:ascii="Arial" w:hAnsi="Arial" w:cs="Arial"/>
+          <w:sz w:val="22"/>
+          <w:szCs w:val="22"/>
+        </w:rPr>
+        <w:t xml:space="preserve"> one obtains</w:t>
+      </w:r>
+    </w:p>
+    <w:p>
+      <w:pPr>
+        <w:rPr>
+          <w:rFonts w:ascii="Arial" w:hAnsi="Arial" w:cs="Arial"/>
+          <w:sz w:val="22"/>
+          <w:szCs w:val="22"/>
+        </w:rPr>
+      </w:pPr>
+      <m:oMathPara>
+        <m:oMath>
+          <m:r>
+            <w:rPr>
+              <w:rFonts w:ascii="Cambria Math" w:hAnsi="Cambria Math" w:cs="Arial"/>
+              <w:sz w:val="22"/>
+              <w:szCs w:val="22"/>
+            </w:rPr>
+            <m:t>Ad=B</m:t>
+          </m:r>
+        </m:oMath>
+      </m:oMathPara>
+    </w:p>
+    <w:p>
+      <w:pPr>
+        <w:rPr>
+          <w:rFonts w:ascii="Arial" w:hAnsi="Arial" w:cs="Arial"/>
+          <w:sz w:val="22"/>
+          <w:szCs w:val="22"/>
+        </w:rPr>
+      </w:pPr>
+      <w:r>
+        <w:rPr>
+          <w:rFonts w:ascii="Arial" w:hAnsi="Arial" w:cs="Arial"/>
+          <w:sz w:val="22"/>
+          <w:szCs w:val="22"/>
+        </w:rPr>
+        <w:t>Where:</w:t>
+      </w:r>
+    </w:p>
+    <w:p>
+      <w:pPr>
+        <w:rPr>
+          <w:rFonts w:ascii="Arial" w:hAnsi="Arial" w:cs="Arial"/>
+          <w:sz w:val="22"/>
+          <w:szCs w:val="22"/>
+        </w:rPr>
+      </w:pPr>
+      <m:oMath>
+        <m:r>
+          <m:rPr>
+            <m:sty m:val="bi"/>
+          </m:rPr>
+          <w:rPr>
+            <w:rFonts w:ascii="Cambria Math" w:hAnsi="Cambria Math" w:cs="Arial"/>
+            <w:sz w:val="22"/>
+            <w:szCs w:val="22"/>
+          </w:rPr>
+          <m:t>d</m:t>
         </m:r>
       </m:oMath>
       <w:r>
@@ -1131,7 +1922,257 @@
           <w:sz w:val="22"/>
           <w:szCs w:val="22"/>
         </w:rPr>
-        <w:t xml:space="preserve"> is the matrix composed of known gradient directions, and</w:t>
+        <w:t xml:space="preserve"> is the 6-component vector of unknown tensor elements</w:t>
+      </w:r>
+      <m:oMath>
+        <m:sSup>
+          <m:sSupPr>
+            <m:ctrlPr>
+              <w:rPr>
+                <w:rFonts w:ascii="Cambria Math" w:hAnsi="Cambria Math" w:cs="Arial"/>
+                <w:i/>
+                <w:sz w:val="22"/>
+                <w:szCs w:val="22"/>
+              </w:rPr>
+            </m:ctrlPr>
+          </m:sSupPr>
+          <m:e>
+            <m:d>
+              <m:dPr>
+                <m:begChr m:val="["/>
+                <m:endChr m:val="]"/>
+                <m:ctrlPr>
+                  <w:rPr>
+                    <w:rFonts w:ascii="Cambria Math" w:hAnsi="Cambria Math" w:cs="Arial"/>
+                    <w:i/>
+                    <w:sz w:val="22"/>
+                    <w:szCs w:val="22"/>
+                  </w:rPr>
+                </m:ctrlPr>
+              </m:dPr>
+              <m:e>
+                <m:sSub>
+                  <m:sSubPr>
+                    <m:ctrlPr>
+                      <w:rPr>
+                        <w:rFonts w:ascii="Cambria Math" w:hAnsi="Cambria Math" w:cs="Arial"/>
+                        <w:i/>
+                        <w:sz w:val="22"/>
+                        <w:szCs w:val="22"/>
+                      </w:rPr>
+                    </m:ctrlPr>
+                  </m:sSubPr>
+                  <m:e>
+                    <m:r>
+                      <w:rPr>
+                        <w:rFonts w:ascii="Cambria Math" w:hAnsi="Cambria Math" w:cs="Arial"/>
+                        <w:sz w:val="22"/>
+                        <w:szCs w:val="22"/>
+                      </w:rPr>
+                      <m:t>D</m:t>
+                    </m:r>
+                  </m:e>
+                  <m:sub>
+                    <m:r>
+                      <w:rPr>
+                        <w:rFonts w:ascii="Cambria Math" w:hAnsi="Cambria Math" w:cs="Arial"/>
+                        <w:sz w:val="22"/>
+                        <w:szCs w:val="22"/>
+                      </w:rPr>
+                      <m:t>xx</m:t>
+                    </m:r>
+                  </m:sub>
+                </m:sSub>
+                <m:r>
+                  <w:rPr>
+                    <w:rFonts w:ascii="Cambria Math" w:hAnsi="Cambria Math" w:cs="Arial"/>
+                    <w:sz w:val="22"/>
+                    <w:szCs w:val="22"/>
+                  </w:rPr>
+                  <m:t xml:space="preserve">, </m:t>
+                </m:r>
+                <m:sSub>
+                  <m:sSubPr>
+                    <m:ctrlPr>
+                      <w:rPr>
+                        <w:rFonts w:ascii="Cambria Math" w:hAnsi="Cambria Math" w:cs="Arial"/>
+                        <w:i/>
+                        <w:sz w:val="22"/>
+                        <w:szCs w:val="22"/>
+                      </w:rPr>
+                    </m:ctrlPr>
+                  </m:sSubPr>
+                  <m:e>
+                    <m:r>
+                      <w:rPr>
+                        <w:rFonts w:ascii="Cambria Math" w:hAnsi="Cambria Math" w:cs="Arial"/>
+                        <w:sz w:val="22"/>
+                        <w:szCs w:val="22"/>
+                      </w:rPr>
+                      <m:t>D</m:t>
+                    </m:r>
+                  </m:e>
+                  <m:sub>
+                    <m:r>
+                      <w:rPr>
+                        <w:rFonts w:ascii="Cambria Math" w:hAnsi="Cambria Math" w:cs="Arial"/>
+                        <w:sz w:val="22"/>
+                        <w:szCs w:val="22"/>
+                      </w:rPr>
+                      <m:t>yy</m:t>
+                    </m:r>
+                  </m:sub>
+                </m:sSub>
+                <m:r>
+                  <w:rPr>
+                    <w:rFonts w:ascii="Cambria Math" w:hAnsi="Cambria Math" w:cs="Arial"/>
+                    <w:sz w:val="22"/>
+                    <w:szCs w:val="22"/>
+                  </w:rPr>
+                  <m:t xml:space="preserve">, </m:t>
+                </m:r>
+                <m:sSub>
+                  <m:sSubPr>
+                    <m:ctrlPr>
+                      <w:rPr>
+                        <w:rFonts w:ascii="Cambria Math" w:hAnsi="Cambria Math" w:cs="Arial"/>
+                        <w:i/>
+                        <w:sz w:val="22"/>
+                        <w:szCs w:val="22"/>
+                      </w:rPr>
+                    </m:ctrlPr>
+                  </m:sSubPr>
+                  <m:e>
+                    <m:r>
+                      <w:rPr>
+                        <w:rFonts w:ascii="Cambria Math" w:hAnsi="Cambria Math" w:cs="Arial"/>
+                        <w:sz w:val="22"/>
+                        <w:szCs w:val="22"/>
+                      </w:rPr>
+                      <m:t>D</m:t>
+                    </m:r>
+                  </m:e>
+                  <m:sub>
+                    <m:r>
+                      <w:rPr>
+                        <w:rFonts w:ascii="Cambria Math" w:hAnsi="Cambria Math" w:cs="Arial"/>
+                        <w:sz w:val="22"/>
+                        <w:szCs w:val="22"/>
+                      </w:rPr>
+                      <m:t>zz</m:t>
+                    </m:r>
+                  </m:sub>
+                </m:sSub>
+                <m:r>
+                  <w:rPr>
+                    <w:rFonts w:ascii="Cambria Math" w:hAnsi="Cambria Math" w:cs="Arial"/>
+                    <w:sz w:val="22"/>
+                    <w:szCs w:val="22"/>
+                  </w:rPr>
+                  <m:t xml:space="preserve">, Dxy, </m:t>
+                </m:r>
+                <m:sSub>
+                  <m:sSubPr>
+                    <m:ctrlPr>
+                      <w:rPr>
+                        <w:rFonts w:ascii="Cambria Math" w:hAnsi="Cambria Math" w:cs="Arial"/>
+                        <w:i/>
+                        <w:sz w:val="22"/>
+                        <w:szCs w:val="22"/>
+                      </w:rPr>
+                    </m:ctrlPr>
+                  </m:sSubPr>
+                  <m:e>
+                    <m:r>
+                      <w:rPr>
+                        <w:rFonts w:ascii="Cambria Math" w:hAnsi="Cambria Math" w:cs="Arial"/>
+                        <w:sz w:val="22"/>
+                        <w:szCs w:val="22"/>
+                      </w:rPr>
+                      <m:t>D</m:t>
+                    </m:r>
+                  </m:e>
+                  <m:sub>
+                    <m:r>
+                      <w:rPr>
+                        <w:rFonts w:ascii="Cambria Math" w:hAnsi="Cambria Math" w:cs="Arial"/>
+                        <w:sz w:val="22"/>
+                        <w:szCs w:val="22"/>
+                      </w:rPr>
+                      <m:t>xz</m:t>
+                    </m:r>
+                  </m:sub>
+                </m:sSub>
+                <m:r>
+                  <w:rPr>
+                    <w:rFonts w:ascii="Cambria Math" w:hAnsi="Cambria Math" w:cs="Arial"/>
+                    <w:sz w:val="22"/>
+                    <w:szCs w:val="22"/>
+                  </w:rPr>
+                  <m:t xml:space="preserve">, </m:t>
+                </m:r>
+                <m:sSub>
+                  <m:sSubPr>
+                    <m:ctrlPr>
+                      <w:rPr>
+                        <w:rFonts w:ascii="Cambria Math" w:hAnsi="Cambria Math" w:cs="Arial"/>
+                        <w:i/>
+                        <w:sz w:val="22"/>
+                        <w:szCs w:val="22"/>
+                      </w:rPr>
+                    </m:ctrlPr>
+                  </m:sSubPr>
+                  <m:e>
+                    <m:r>
+                      <w:rPr>
+                        <w:rFonts w:ascii="Cambria Math" w:hAnsi="Cambria Math" w:cs="Arial"/>
+                        <w:sz w:val="22"/>
+                        <w:szCs w:val="22"/>
+                      </w:rPr>
+                      <m:t>D</m:t>
+                    </m:r>
+                  </m:e>
+                  <m:sub>
+                    <m:r>
+                      <w:rPr>
+                        <w:rFonts w:ascii="Cambria Math" w:hAnsi="Cambria Math" w:cs="Arial"/>
+                        <w:sz w:val="22"/>
+                        <w:szCs w:val="22"/>
+                      </w:rPr>
+                      <m:t>yz</m:t>
+                    </m:r>
+                  </m:sub>
+                </m:sSub>
+              </m:e>
+            </m:d>
+          </m:e>
+          <m:sup>
+            <m:r>
+              <w:rPr>
+                <w:rFonts w:ascii="Cambria Math" w:hAnsi="Cambria Math" w:cs="Arial"/>
+                <w:sz w:val="22"/>
+                <w:szCs w:val="22"/>
+              </w:rPr>
+              <m:t>T</m:t>
+            </m:r>
+          </m:sup>
+        </m:sSup>
+      </m:oMath>
+      <w:r>
+        <w:rPr>
+          <w:rFonts w:ascii="Arial" w:hAnsi="Arial" w:cs="Arial"/>
+          <w:sz w:val="22"/>
+          <w:szCs w:val="22"/>
+        </w:rPr>
+        <w:t xml:space="preserve"> </w:t>
+      </w:r>
+      <w:r>
+        <w:rPr>
+          <w:rFonts w:ascii="Arial" w:hAnsi="Arial" w:cs="Arial"/>
+          <w:sz w:val="22"/>
+          <w:szCs w:val="22"/>
+        </w:rPr>
+        <w:t xml:space="preserve">, </w:t>
       </w:r>
     </w:p>
     <w:p>
@@ -1142,13 +2183,496 @@
           <w:szCs w:val="22"/>
         </w:rPr>
       </w:pPr>
-      <w:r>
-        <w:rPr>
-          <w:rFonts w:ascii="Arial" w:hAnsi="Arial" w:cs="Arial"/>
-          <w:sz w:val="22"/>
-          <w:szCs w:val="22"/>
-        </w:rPr>
-        <w:t xml:space="preserve"> </w:t>
+      <m:oMath>
+        <m:sSub>
+          <m:sSubPr>
+            <m:ctrlPr>
+              <w:rPr>
+                <w:rFonts w:ascii="Cambria Math" w:hAnsi="Cambria Math" w:cs="Arial"/>
+                <w:i/>
+                <w:sz w:val="22"/>
+                <w:szCs w:val="22"/>
+              </w:rPr>
+            </m:ctrlPr>
+          </m:sSubPr>
+          <m:e>
+            <m:r>
+              <w:rPr>
+                <w:rFonts w:ascii="Cambria Math" w:hAnsi="Cambria Math" w:cs="Arial"/>
+                <w:sz w:val="22"/>
+                <w:szCs w:val="22"/>
+              </w:rPr>
+              <m:t>A</m:t>
+            </m:r>
+          </m:e>
+          <m:sub>
+            <m:r>
+              <w:rPr>
+                <w:rFonts w:ascii="Cambria Math" w:hAnsi="Cambria Math" w:cs="Arial"/>
+                <w:sz w:val="22"/>
+                <w:szCs w:val="22"/>
+              </w:rPr>
+              <m:t>k, :</m:t>
+            </m:r>
+          </m:sub>
+        </m:sSub>
+      </m:oMath>
+      <w:r>
+        <w:rPr>
+          <w:rFonts w:ascii="Arial" w:hAnsi="Arial" w:cs="Arial"/>
+          <w:sz w:val="22"/>
+          <w:szCs w:val="22"/>
+        </w:rPr>
+        <w:t xml:space="preserve"> is the matrix composed of known gradient directions</w:t>
+      </w:r>
+      <m:oMath>
+        <m:r>
+          <w:rPr>
+            <w:rFonts w:ascii="Cambria Math" w:hAnsi="Cambria Math" w:cs="Arial"/>
+            <w:sz w:val="22"/>
+            <w:szCs w:val="22"/>
+          </w:rPr>
+          <m:t>-b [</m:t>
+        </m:r>
+        <m:sSubSup>
+          <m:sSubSupPr>
+            <m:ctrlPr>
+              <w:rPr>
+                <w:rFonts w:ascii="Cambria Math" w:hAnsi="Cambria Math" w:cs="Arial"/>
+                <w:i/>
+                <w:sz w:val="22"/>
+                <w:szCs w:val="22"/>
+              </w:rPr>
+            </m:ctrlPr>
+          </m:sSubSupPr>
+          <m:e>
+            <m:r>
+              <w:rPr>
+                <w:rFonts w:ascii="Cambria Math" w:hAnsi="Cambria Math" w:cs="Arial"/>
+                <w:sz w:val="22"/>
+                <w:szCs w:val="22"/>
+              </w:rPr>
+              <m:t>g</m:t>
+            </m:r>
+          </m:e>
+          <m:sub>
+            <m:r>
+              <w:rPr>
+                <w:rFonts w:ascii="Cambria Math" w:hAnsi="Cambria Math" w:cs="Arial"/>
+                <w:sz w:val="22"/>
+                <w:szCs w:val="22"/>
+              </w:rPr>
+              <m:t>1k</m:t>
+            </m:r>
+          </m:sub>
+          <m:sup>
+            <m:r>
+              <w:rPr>
+                <w:rFonts w:ascii="Cambria Math" w:hAnsi="Cambria Math" w:cs="Arial"/>
+                <w:sz w:val="22"/>
+                <w:szCs w:val="22"/>
+              </w:rPr>
+              <m:t>2</m:t>
+            </m:r>
+          </m:sup>
+        </m:sSubSup>
+        <m:r>
+          <w:rPr>
+            <w:rFonts w:ascii="Cambria Math" w:hAnsi="Cambria Math" w:cs="Arial"/>
+            <w:sz w:val="22"/>
+            <w:szCs w:val="22"/>
+          </w:rPr>
+          <m:t xml:space="preserve"> </m:t>
+        </m:r>
+        <m:r>
+          <w:rPr>
+            <w:rFonts w:ascii="Cambria Math" w:hAnsi="Cambria Math" w:cs="Arial"/>
+            <w:sz w:val="22"/>
+            <w:szCs w:val="22"/>
+          </w:rPr>
+          <m:t xml:space="preserve">  </m:t>
+        </m:r>
+        <m:sSubSup>
+          <m:sSubSupPr>
+            <m:ctrlPr>
+              <w:rPr>
+                <w:rFonts w:ascii="Cambria Math" w:hAnsi="Cambria Math" w:cs="Arial"/>
+                <w:i/>
+                <w:sz w:val="22"/>
+                <w:szCs w:val="22"/>
+              </w:rPr>
+            </m:ctrlPr>
+          </m:sSubSupPr>
+          <m:e>
+            <m:r>
+              <w:rPr>
+                <w:rFonts w:ascii="Cambria Math" w:hAnsi="Cambria Math" w:cs="Arial"/>
+                <w:sz w:val="22"/>
+                <w:szCs w:val="22"/>
+              </w:rPr>
+              <m:t>g</m:t>
+            </m:r>
+          </m:e>
+          <m:sub>
+            <m:r>
+              <w:rPr>
+                <w:rFonts w:ascii="Cambria Math" w:hAnsi="Cambria Math" w:cs="Arial"/>
+                <w:sz w:val="22"/>
+                <w:szCs w:val="22"/>
+              </w:rPr>
+              <m:t>2k</m:t>
+            </m:r>
+          </m:sub>
+          <m:sup>
+            <m:r>
+              <w:rPr>
+                <w:rFonts w:ascii="Cambria Math" w:hAnsi="Cambria Math" w:cs="Arial"/>
+                <w:sz w:val="22"/>
+                <w:szCs w:val="22"/>
+              </w:rPr>
+              <m:t>2</m:t>
+            </m:r>
+          </m:sup>
+        </m:sSubSup>
+        <m:r>
+          <w:rPr>
+            <w:rFonts w:ascii="Cambria Math" w:hAnsi="Cambria Math" w:cs="Arial"/>
+            <w:sz w:val="22"/>
+            <w:szCs w:val="22"/>
+          </w:rPr>
+          <m:t xml:space="preserve"> </m:t>
+        </m:r>
+        <m:sSubSup>
+          <m:sSubSupPr>
+            <m:ctrlPr>
+              <w:rPr>
+                <w:rFonts w:ascii="Cambria Math" w:hAnsi="Cambria Math" w:cs="Arial"/>
+                <w:i/>
+                <w:sz w:val="22"/>
+                <w:szCs w:val="22"/>
+              </w:rPr>
+            </m:ctrlPr>
+          </m:sSubSupPr>
+          <m:e>
+            <m:r>
+              <w:rPr>
+                <w:rFonts w:ascii="Cambria Math" w:hAnsi="Cambria Math" w:cs="Arial"/>
+                <w:sz w:val="22"/>
+                <w:szCs w:val="22"/>
+              </w:rPr>
+              <m:t xml:space="preserve"> </m:t>
+            </m:r>
+            <m:r>
+              <w:rPr>
+                <w:rFonts w:ascii="Cambria Math" w:hAnsi="Cambria Math" w:cs="Arial"/>
+                <w:sz w:val="22"/>
+                <w:szCs w:val="22"/>
+              </w:rPr>
+              <m:t xml:space="preserve"> g</m:t>
+            </m:r>
+          </m:e>
+          <m:sub>
+            <m:r>
+              <w:rPr>
+                <w:rFonts w:ascii="Cambria Math" w:hAnsi="Cambria Math" w:cs="Arial"/>
+                <w:sz w:val="22"/>
+                <w:szCs w:val="22"/>
+              </w:rPr>
+              <m:t>3k</m:t>
+            </m:r>
+          </m:sub>
+          <m:sup>
+            <m:r>
+              <w:rPr>
+                <w:rFonts w:ascii="Cambria Math" w:hAnsi="Cambria Math" w:cs="Arial"/>
+                <w:sz w:val="22"/>
+                <w:szCs w:val="22"/>
+              </w:rPr>
+              <m:t>2</m:t>
+            </m:r>
+          </m:sup>
+        </m:sSubSup>
+        <m:r>
+          <w:rPr>
+            <w:rFonts w:ascii="Cambria Math" w:hAnsi="Cambria Math" w:cs="Arial"/>
+            <w:sz w:val="22"/>
+            <w:szCs w:val="22"/>
+          </w:rPr>
+          <m:t xml:space="preserve"> </m:t>
+        </m:r>
+        <m:r>
+          <w:rPr>
+            <w:rFonts w:ascii="Cambria Math" w:hAnsi="Cambria Math" w:cs="Arial"/>
+            <w:sz w:val="22"/>
+            <w:szCs w:val="22"/>
+          </w:rPr>
+          <m:t xml:space="preserve"> </m:t>
+        </m:r>
+        <m:r>
+          <w:rPr>
+            <w:rFonts w:ascii="Cambria Math" w:hAnsi="Cambria Math" w:cs="Arial"/>
+            <w:sz w:val="22"/>
+            <w:szCs w:val="22"/>
+          </w:rPr>
+          <m:t>2</m:t>
+        </m:r>
+        <m:sSub>
+          <m:sSubPr>
+            <m:ctrlPr>
+              <w:rPr>
+                <w:rFonts w:ascii="Cambria Math" w:hAnsi="Cambria Math" w:cs="Arial"/>
+                <w:i/>
+                <w:sz w:val="22"/>
+                <w:szCs w:val="22"/>
+              </w:rPr>
+            </m:ctrlPr>
+          </m:sSubPr>
+          <m:e>
+            <m:r>
+              <w:rPr>
+                <w:rFonts w:ascii="Cambria Math" w:hAnsi="Cambria Math" w:cs="Arial"/>
+                <w:sz w:val="22"/>
+                <w:szCs w:val="22"/>
+              </w:rPr>
+              <m:t>g</m:t>
+            </m:r>
+          </m:e>
+          <m:sub>
+            <m:r>
+              <w:rPr>
+                <w:rFonts w:ascii="Cambria Math" w:hAnsi="Cambria Math" w:cs="Arial"/>
+                <w:sz w:val="22"/>
+                <w:szCs w:val="22"/>
+              </w:rPr>
+              <m:t>1k</m:t>
+            </m:r>
+          </m:sub>
+        </m:sSub>
+        <m:sSub>
+          <m:sSubPr>
+            <m:ctrlPr>
+              <w:rPr>
+                <w:rFonts w:ascii="Cambria Math" w:hAnsi="Cambria Math" w:cs="Arial"/>
+                <w:i/>
+                <w:sz w:val="22"/>
+                <w:szCs w:val="22"/>
+              </w:rPr>
+            </m:ctrlPr>
+          </m:sSubPr>
+          <m:e>
+            <m:r>
+              <w:rPr>
+                <w:rFonts w:ascii="Cambria Math" w:hAnsi="Cambria Math" w:cs="Arial"/>
+                <w:sz w:val="22"/>
+                <w:szCs w:val="22"/>
+              </w:rPr>
+              <m:t>g</m:t>
+            </m:r>
+          </m:e>
+          <m:sub>
+            <m:r>
+              <w:rPr>
+                <w:rFonts w:ascii="Cambria Math" w:hAnsi="Cambria Math" w:cs="Arial"/>
+                <w:sz w:val="22"/>
+                <w:szCs w:val="22"/>
+              </w:rPr>
+              <m:t>2k</m:t>
+            </m:r>
+          </m:sub>
+        </m:sSub>
+        <m:r>
+          <w:rPr>
+            <w:rFonts w:ascii="Cambria Math" w:hAnsi="Cambria Math" w:cs="Arial"/>
+            <w:sz w:val="22"/>
+            <w:szCs w:val="22"/>
+          </w:rPr>
+          <m:t xml:space="preserve"> </m:t>
+        </m:r>
+        <m:r>
+          <w:rPr>
+            <w:rFonts w:ascii="Cambria Math" w:hAnsi="Cambria Math" w:cs="Arial"/>
+            <w:sz w:val="22"/>
+            <w:szCs w:val="22"/>
+          </w:rPr>
+          <m:t xml:space="preserve"> 2</m:t>
+        </m:r>
+        <m:sSub>
+          <m:sSubPr>
+            <m:ctrlPr>
+              <w:rPr>
+                <w:rFonts w:ascii="Cambria Math" w:hAnsi="Cambria Math" w:cs="Arial"/>
+                <w:i/>
+                <w:sz w:val="22"/>
+                <w:szCs w:val="22"/>
+              </w:rPr>
+            </m:ctrlPr>
+          </m:sSubPr>
+          <m:e>
+            <m:r>
+              <w:rPr>
+                <w:rFonts w:ascii="Cambria Math" w:hAnsi="Cambria Math" w:cs="Arial"/>
+                <w:sz w:val="22"/>
+                <w:szCs w:val="22"/>
+              </w:rPr>
+              <m:t>g</m:t>
+            </m:r>
+          </m:e>
+          <m:sub>
+            <m:r>
+              <w:rPr>
+                <w:rFonts w:ascii="Cambria Math" w:hAnsi="Cambria Math" w:cs="Arial"/>
+                <w:sz w:val="22"/>
+                <w:szCs w:val="22"/>
+              </w:rPr>
+              <m:t>1k</m:t>
+            </m:r>
+          </m:sub>
+        </m:sSub>
+        <m:sSub>
+          <m:sSubPr>
+            <m:ctrlPr>
+              <w:rPr>
+                <w:rFonts w:ascii="Cambria Math" w:hAnsi="Cambria Math" w:cs="Arial"/>
+                <w:i/>
+                <w:sz w:val="22"/>
+                <w:szCs w:val="22"/>
+              </w:rPr>
+            </m:ctrlPr>
+          </m:sSubPr>
+          <m:e>
+            <m:r>
+              <w:rPr>
+                <w:rFonts w:ascii="Cambria Math" w:hAnsi="Cambria Math" w:cs="Arial"/>
+                <w:sz w:val="22"/>
+                <w:szCs w:val="22"/>
+              </w:rPr>
+              <m:t>g</m:t>
+            </m:r>
+          </m:e>
+          <m:sub>
+            <m:r>
+              <w:rPr>
+                <w:rFonts w:ascii="Cambria Math" w:hAnsi="Cambria Math" w:cs="Arial"/>
+                <w:sz w:val="22"/>
+                <w:szCs w:val="22"/>
+              </w:rPr>
+              <m:t>3k</m:t>
+            </m:r>
+          </m:sub>
+        </m:sSub>
+        <m:r>
+          <w:rPr>
+            <w:rFonts w:ascii="Cambria Math" w:hAnsi="Cambria Math" w:cs="Arial"/>
+            <w:sz w:val="22"/>
+            <w:szCs w:val="22"/>
+          </w:rPr>
+          <m:t xml:space="preserve">  2</m:t>
+        </m:r>
+        <m:sSub>
+          <m:sSubPr>
+            <m:ctrlPr>
+              <w:rPr>
+                <w:rFonts w:ascii="Cambria Math" w:hAnsi="Cambria Math" w:cs="Arial"/>
+                <w:i/>
+                <w:sz w:val="22"/>
+                <w:szCs w:val="22"/>
+              </w:rPr>
+            </m:ctrlPr>
+          </m:sSubPr>
+          <m:e>
+            <m:r>
+              <w:rPr>
+                <w:rFonts w:ascii="Cambria Math" w:hAnsi="Cambria Math" w:cs="Arial"/>
+                <w:sz w:val="22"/>
+                <w:szCs w:val="22"/>
+              </w:rPr>
+              <m:t>g</m:t>
+            </m:r>
+          </m:e>
+          <m:sub>
+            <m:r>
+              <w:rPr>
+                <w:rFonts w:ascii="Cambria Math" w:hAnsi="Cambria Math" w:cs="Arial"/>
+                <w:sz w:val="22"/>
+                <w:szCs w:val="22"/>
+              </w:rPr>
+              <m:t>2k</m:t>
+            </m:r>
+          </m:sub>
+        </m:sSub>
+        <m:sSub>
+          <m:sSubPr>
+            <m:ctrlPr>
+              <w:rPr>
+                <w:rFonts w:ascii="Cambria Math" w:hAnsi="Cambria Math" w:cs="Arial"/>
+                <w:i/>
+                <w:sz w:val="22"/>
+                <w:szCs w:val="22"/>
+              </w:rPr>
+            </m:ctrlPr>
+          </m:sSubPr>
+          <m:e>
+            <m:r>
+              <w:rPr>
+                <w:rFonts w:ascii="Cambria Math" w:hAnsi="Cambria Math" w:cs="Arial"/>
+                <w:sz w:val="22"/>
+                <w:szCs w:val="22"/>
+              </w:rPr>
+              <m:t>g</m:t>
+            </m:r>
+          </m:e>
+          <m:sub>
+            <m:r>
+              <w:rPr>
+                <w:rFonts w:ascii="Cambria Math" w:hAnsi="Cambria Math" w:cs="Arial"/>
+                <w:sz w:val="22"/>
+                <w:szCs w:val="22"/>
+              </w:rPr>
+              <m:t>3k</m:t>
+            </m:r>
+          </m:sub>
+        </m:sSub>
+        <m:r>
+          <w:rPr>
+            <w:rFonts w:ascii="Cambria Math" w:hAnsi="Cambria Math" w:cs="Arial"/>
+            <w:sz w:val="22"/>
+            <w:szCs w:val="22"/>
+          </w:rPr>
+          <m:t>]</m:t>
+        </m:r>
+      </m:oMath>
+      <w:r>
+        <w:rPr>
+          <w:rFonts w:ascii="Arial" w:hAnsi="Arial" w:cs="Arial"/>
+          <w:sz w:val="22"/>
+          <w:szCs w:val="22"/>
+        </w:rPr>
+        <w:t>,</w:t>
+      </w:r>
+    </w:p>
+    <w:p>
+      <w:pPr>
+        <w:rPr>
+          <w:rFonts w:ascii="Arial" w:hAnsi="Arial" w:cs="Arial"/>
+          <w:sz w:val="22"/>
+          <w:szCs w:val="22"/>
+        </w:rPr>
+      </w:pPr>
+      <w:r>
+        <w:rPr>
+          <w:rFonts w:ascii="Arial" w:hAnsi="Arial" w:cs="Arial"/>
+          <w:sz w:val="22"/>
+          <w:szCs w:val="22"/>
+        </w:rPr>
+        <w:t>a</w:t>
+      </w:r>
+      <w:r>
+        <w:rPr>
+          <w:rFonts w:ascii="Arial" w:hAnsi="Arial" w:cs="Arial"/>
+          <w:sz w:val="22"/>
+          <w:szCs w:val="22"/>
+        </w:rPr>
+        <w:t xml:space="preserve">nd </w:t>
       </w:r>
       <m:oMath>
         <m:r>
@@ -1166,7 +2690,146 @@
           <w:sz w:val="22"/>
           <w:szCs w:val="22"/>
         </w:rPr>
-        <w:t xml:space="preserve"> is the vector of measured log-signal ratios.</w:t>
+        <w:t xml:space="preserve"> is the vector of measured log-signal ratios</w:t>
+      </w:r>
+      <w:r>
+        <w:rPr>
+          <w:rFonts w:ascii="Arial" w:hAnsi="Arial" w:cs="Arial"/>
+          <w:sz w:val="22"/>
+          <w:szCs w:val="22"/>
+        </w:rPr>
+        <w:t xml:space="preserve"> </w:t>
+      </w:r>
+      <m:oMath>
+        <m:func>
+          <m:funcPr>
+            <m:ctrlPr>
+              <w:rPr>
+                <w:rFonts w:ascii="Cambria Math" w:hAnsi="Cambria Math" w:cs="Arial"/>
+                <w:i/>
+                <w:sz w:val="22"/>
+                <w:szCs w:val="22"/>
+              </w:rPr>
+            </m:ctrlPr>
+          </m:funcPr>
+          <m:fName>
+            <m:r>
+              <m:rPr>
+                <m:sty m:val="p"/>
+              </m:rPr>
+              <w:rPr>
+                <w:rFonts w:ascii="Cambria Math" w:hAnsi="Cambria Math" w:cs="Arial"/>
+                <w:sz w:val="22"/>
+                <w:szCs w:val="22"/>
+              </w:rPr>
+              <m:t>ln</m:t>
+            </m:r>
+          </m:fName>
+          <m:e>
+            <m:d>
+              <m:dPr>
+                <m:ctrlPr>
+                  <w:rPr>
+                    <w:rFonts w:ascii="Cambria Math" w:hAnsi="Cambria Math" w:cs="Arial"/>
+                    <w:i/>
+                    <w:sz w:val="22"/>
+                    <w:szCs w:val="22"/>
+                  </w:rPr>
+                </m:ctrlPr>
+              </m:dPr>
+              <m:e>
+                <m:f>
+                  <m:fPr>
+                    <m:ctrlPr>
+                      <w:rPr>
+                        <w:rFonts w:ascii="Cambria Math" w:hAnsi="Cambria Math" w:cs="Arial"/>
+                        <w:i/>
+                        <w:sz w:val="22"/>
+                        <w:szCs w:val="22"/>
+                      </w:rPr>
+                    </m:ctrlPr>
+                  </m:fPr>
+                  <m:num>
+                    <m:sSub>
+                      <m:sSubPr>
+                        <m:ctrlPr>
+                          <w:rPr>
+                            <w:rFonts w:ascii="Cambria Math" w:hAnsi="Cambria Math" w:cs="Arial"/>
+                            <w:i/>
+                            <w:sz w:val="22"/>
+                            <w:szCs w:val="22"/>
+                          </w:rPr>
+                        </m:ctrlPr>
+                      </m:sSubPr>
+                      <m:e>
+                        <m:r>
+                          <w:rPr>
+                            <w:rFonts w:ascii="Cambria Math" w:hAnsi="Cambria Math" w:cs="Arial"/>
+                            <w:sz w:val="22"/>
+                            <w:szCs w:val="22"/>
+                          </w:rPr>
+                          <m:t>S</m:t>
+                        </m:r>
+                      </m:e>
+                      <m:sub>
+                        <m:r>
+                          <w:rPr>
+                            <w:rFonts w:ascii="Cambria Math" w:hAnsi="Cambria Math" w:cs="Arial"/>
+                            <w:sz w:val="22"/>
+                            <w:szCs w:val="22"/>
+                          </w:rPr>
+                          <m:t>k</m:t>
+                        </m:r>
+                      </m:sub>
+                    </m:sSub>
+                  </m:num>
+                  <m:den>
+                    <m:sSub>
+                      <m:sSubPr>
+                        <m:ctrlPr>
+                          <w:rPr>
+                            <w:rFonts w:ascii="Cambria Math" w:hAnsi="Cambria Math" w:cs="Arial"/>
+                            <w:i/>
+                            <w:sz w:val="22"/>
+                            <w:szCs w:val="22"/>
+                          </w:rPr>
+                        </m:ctrlPr>
+                      </m:sSubPr>
+                      <m:e>
+                        <m:r>
+                          <w:rPr>
+                            <w:rFonts w:ascii="Cambria Math" w:hAnsi="Cambria Math" w:cs="Arial"/>
+                            <w:sz w:val="22"/>
+                            <w:szCs w:val="22"/>
+                          </w:rPr>
+                          <m:t>S</m:t>
+                        </m:r>
+                      </m:e>
+                      <m:sub>
+                        <m:r>
+                          <w:rPr>
+                            <w:rFonts w:ascii="Cambria Math" w:hAnsi="Cambria Math" w:cs="Arial"/>
+                            <w:sz w:val="22"/>
+                            <w:szCs w:val="22"/>
+                          </w:rPr>
+                          <m:t>0</m:t>
+                        </m:r>
+                      </m:sub>
+                    </m:sSub>
+                  </m:den>
+                </m:f>
+              </m:e>
+            </m:d>
+          </m:e>
+        </m:func>
+      </m:oMath>
+      <w:r>
+        <w:rPr>
+          <w:rFonts w:ascii="Arial" w:hAnsi="Arial" w:cs="Arial"/>
+          <w:sz w:val="22"/>
+          <w:szCs w:val="22"/>
+        </w:rPr>
+        <w:t>.</w:t>
       </w:r>
     </w:p>
     <w:p>
@@ -1177,14 +2840,6 @@
           <w:szCs w:val="22"/>
         </w:rPr>
       </w:pPr>
-      <w:r>
-        <w:rPr>
-          <w:rFonts w:ascii="Arial" w:hAnsi="Arial" w:cs="Arial"/>
-          <w:sz w:val="22"/>
-          <w:szCs w:val="22"/>
-        </w:rPr>
-        <w:t>Jiang et al. (2006) recommend solving this overdetermined system using the pseudo-inverse, although in practice, computational tools such as MATLAB's backslash operator offer equivalent solutions and improved numerical stability.</w:t>
-      </w:r>
     </w:p>
     <w:p>
       <w:pPr>
@@ -1194,6 +2849,22 @@
           <w:szCs w:val="22"/>
         </w:rPr>
       </w:pPr>
+      <w:r>
+        <w:rPr>
+          <w:rFonts w:ascii="Arial" w:hAnsi="Arial" w:cs="Arial"/>
+          <w:sz w:val="22"/>
+          <w:szCs w:val="22"/>
+        </w:rPr>
+        <w:t>A voxel-wise solution is obtained via</w:t>
+      </w:r>
+      <w:r>
+        <w:rPr>
+          <w:rFonts w:ascii="Arial" w:hAnsi="Arial" w:cs="Arial"/>
+          <w:sz w:val="22"/>
+          <w:szCs w:val="22"/>
+        </w:rPr>
+        <w:t>:</w:t>
+      </w:r>
     </w:p>
     <w:p>
       <w:pPr>
@@ -1203,6 +2874,1077 @@
           <w:szCs w:val="22"/>
         </w:rPr>
       </w:pPr>
+      <m:oMathPara>
+        <m:oMath>
+          <m:acc>
+            <m:accPr>
+              <m:ctrlPr>
+                <w:rPr>
+                  <w:rFonts w:ascii="Cambria Math" w:hAnsi="Cambria Math" w:cs="Arial"/>
+                  <w:i/>
+                  <w:sz w:val="22"/>
+                  <w:szCs w:val="22"/>
+                </w:rPr>
+              </m:ctrlPr>
+            </m:accPr>
+            <m:e>
+              <m:r>
+                <w:rPr>
+                  <w:rFonts w:ascii="Cambria Math" w:hAnsi="Cambria Math" w:cs="Arial"/>
+                  <w:sz w:val="22"/>
+                  <w:szCs w:val="22"/>
+                </w:rPr>
+                <m:t>d</m:t>
+              </m:r>
+            </m:e>
+          </m:acc>
+          <m:r>
+            <w:rPr>
+              <w:rFonts w:ascii="Cambria Math" w:hAnsi="Cambria Math" w:cs="Arial"/>
+              <w:sz w:val="22"/>
+              <w:szCs w:val="22"/>
+            </w:rPr>
+            <m:t>=</m:t>
+          </m:r>
+          <m:sSup>
+            <m:sSupPr>
+              <m:ctrlPr>
+                <w:rPr>
+                  <w:rFonts w:ascii="Cambria Math" w:hAnsi="Cambria Math" w:cs="Arial"/>
+                  <w:i/>
+                  <w:sz w:val="22"/>
+                  <w:szCs w:val="22"/>
+                </w:rPr>
+              </m:ctrlPr>
+            </m:sSupPr>
+            <m:e>
+              <m:d>
+                <m:dPr>
+                  <m:ctrlPr>
+                    <w:rPr>
+                      <w:rFonts w:ascii="Cambria Math" w:hAnsi="Cambria Math" w:cs="Arial"/>
+                      <w:i/>
+                      <w:sz w:val="22"/>
+                      <w:szCs w:val="22"/>
+                    </w:rPr>
+                  </m:ctrlPr>
+                </m:dPr>
+                <m:e>
+                  <m:sSup>
+                    <m:sSupPr>
+                      <m:ctrlPr>
+                        <w:rPr>
+                          <w:rFonts w:ascii="Cambria Math" w:hAnsi="Cambria Math" w:cs="Arial"/>
+                          <w:i/>
+                          <w:sz w:val="22"/>
+                          <w:szCs w:val="22"/>
+                        </w:rPr>
+                      </m:ctrlPr>
+                    </m:sSupPr>
+                    <m:e>
+                      <m:r>
+                        <w:rPr>
+                          <w:rFonts w:ascii="Cambria Math" w:hAnsi="Cambria Math" w:cs="Arial"/>
+                          <w:sz w:val="22"/>
+                          <w:szCs w:val="22"/>
+                        </w:rPr>
+                        <m:t>A</m:t>
+                      </m:r>
+                    </m:e>
+                    <m:sup>
+                      <m:r>
+                        <w:rPr>
+                          <w:rFonts w:ascii="Cambria Math" w:hAnsi="Cambria Math" w:cs="Arial"/>
+                          <w:sz w:val="22"/>
+                          <w:szCs w:val="22"/>
+                        </w:rPr>
+                        <m:t>T</m:t>
+                      </m:r>
+                    </m:sup>
+                  </m:sSup>
+                  <m:r>
+                    <w:rPr>
+                      <w:rFonts w:ascii="Cambria Math" w:hAnsi="Cambria Math" w:cs="Arial"/>
+                      <w:sz w:val="22"/>
+                      <w:szCs w:val="22"/>
+                    </w:rPr>
+                    <m:t>A</m:t>
+                  </m:r>
+                </m:e>
+              </m:d>
+            </m:e>
+            <m:sup>
+              <m:r>
+                <w:rPr>
+                  <w:rFonts w:ascii="Cambria Math" w:hAnsi="Cambria Math" w:cs="Arial"/>
+                  <w:sz w:val="22"/>
+                  <w:szCs w:val="22"/>
+                </w:rPr>
+                <m:t>-1</m:t>
+              </m:r>
+            </m:sup>
+          </m:sSup>
+          <m:sSup>
+            <m:sSupPr>
+              <m:ctrlPr>
+                <w:rPr>
+                  <w:rFonts w:ascii="Cambria Math" w:hAnsi="Cambria Math" w:cs="Arial"/>
+                  <w:i/>
+                  <w:sz w:val="22"/>
+                  <w:szCs w:val="22"/>
+                </w:rPr>
+              </m:ctrlPr>
+            </m:sSupPr>
+            <m:e>
+              <m:r>
+                <w:rPr>
+                  <w:rFonts w:ascii="Cambria Math" w:hAnsi="Cambria Math" w:cs="Arial"/>
+                  <w:sz w:val="22"/>
+                  <w:szCs w:val="22"/>
+                </w:rPr>
+                <m:t>A</m:t>
+              </m:r>
+            </m:e>
+            <m:sup>
+              <m:r>
+                <w:rPr>
+                  <w:rFonts w:ascii="Cambria Math" w:hAnsi="Cambria Math" w:cs="Arial"/>
+                  <w:sz w:val="22"/>
+                  <w:szCs w:val="22"/>
+                </w:rPr>
+                <m:t>T</m:t>
+              </m:r>
+            </m:sup>
+          </m:sSup>
+          <m:r>
+            <w:rPr>
+              <w:rFonts w:ascii="Cambria Math" w:hAnsi="Cambria Math" w:cs="Arial"/>
+              <w:sz w:val="22"/>
+              <w:szCs w:val="22"/>
+            </w:rPr>
+            <m:t>B</m:t>
+          </m:r>
+        </m:oMath>
+      </m:oMathPara>
+    </w:p>
+    <w:p>
+      <w:pPr>
+        <w:rPr>
+          <w:rFonts w:ascii="Arial" w:hAnsi="Arial" w:cs="Arial"/>
+          <w:sz w:val="22"/>
+          <w:szCs w:val="22"/>
+        </w:rPr>
+      </w:pPr>
+      <w:r>
+        <w:rPr>
+          <w:rFonts w:ascii="Arial" w:hAnsi="Arial" w:cs="Arial"/>
+          <w:sz w:val="22"/>
+          <w:szCs w:val="22"/>
+        </w:rPr>
+        <w:t>Jiang et al. (2006) recommend solving this overdetermined system using the pseudo-inverse, although in practice, computational tools such as MATLAB's backslash operator offer equivalent solutions and improved numerical stability.</w:t>
+      </w:r>
+    </w:p>
+    <w:p>
+      <w:pPr>
+        <w:rPr>
+          <w:rFonts w:ascii="Arial" w:hAnsi="Arial" w:cs="Arial"/>
+          <w:sz w:val="22"/>
+          <w:szCs w:val="22"/>
+        </w:rPr>
+      </w:pPr>
+    </w:p>
+    <w:p>
+      <w:pPr>
+        <w:rPr>
+          <w:rFonts w:ascii="Arial" w:hAnsi="Arial" w:cs="Arial"/>
+          <w:sz w:val="22"/>
+          <w:szCs w:val="22"/>
+        </w:rPr>
+      </w:pPr>
+      <w:r>
+        <w:rPr>
+          <w:rFonts w:ascii="Arial" w:hAnsi="Arial" w:cs="Arial"/>
+          <w:sz w:val="22"/>
+          <w:szCs w:val="22"/>
+        </w:rPr>
+        <w:t xml:space="preserve">Re-insert </w:t>
+      </w:r>
+      <m:oMath>
+        <m:acc>
+          <m:accPr>
+            <m:ctrlPr>
+              <w:rPr>
+                <w:rFonts w:ascii="Cambria Math" w:hAnsi="Cambria Math" w:cs="Arial"/>
+                <w:i/>
+                <w:sz w:val="22"/>
+                <w:szCs w:val="22"/>
+              </w:rPr>
+            </m:ctrlPr>
+          </m:accPr>
+          <m:e>
+            <m:r>
+              <w:rPr>
+                <w:rFonts w:ascii="Cambria Math" w:hAnsi="Cambria Math" w:cs="Arial"/>
+                <w:sz w:val="22"/>
+                <w:szCs w:val="22"/>
+              </w:rPr>
+              <m:t>d</m:t>
+            </m:r>
+          </m:e>
+        </m:acc>
+      </m:oMath>
+      <w:r>
+        <w:rPr>
+          <w:rFonts w:ascii="Arial" w:hAnsi="Arial" w:cs="Arial"/>
+          <w:sz w:val="22"/>
+          <w:szCs w:val="22"/>
+        </w:rPr>
+        <w:t xml:space="preserve"> into the symmetric matrix </w:t>
+      </w:r>
+      <m:oMath>
+        <m:acc>
+          <m:accPr>
+            <m:ctrlPr>
+              <w:rPr>
+                <w:rFonts w:ascii="Cambria Math" w:hAnsi="Cambria Math" w:cs="Arial"/>
+                <w:i/>
+                <w:sz w:val="22"/>
+                <w:szCs w:val="22"/>
+              </w:rPr>
+            </m:ctrlPr>
+          </m:accPr>
+          <m:e>
+            <m:r>
+              <w:rPr>
+                <w:rFonts w:ascii="Cambria Math" w:hAnsi="Cambria Math" w:cs="Arial"/>
+                <w:sz w:val="22"/>
+                <w:szCs w:val="22"/>
+              </w:rPr>
+              <m:t>D</m:t>
+            </m:r>
+          </m:e>
+        </m:acc>
+        <m:r>
+          <w:rPr>
+            <w:rFonts w:ascii="Cambria Math" w:hAnsi="Cambria Math" w:cs="Arial"/>
+            <w:sz w:val="22"/>
+            <w:szCs w:val="22"/>
+          </w:rPr>
+          <m:t>=</m:t>
+        </m:r>
+        <m:d>
+          <m:dPr>
+            <m:begChr m:val="["/>
+            <m:endChr m:val="]"/>
+            <m:ctrlPr>
+              <w:rPr>
+                <w:rFonts w:ascii="Cambria Math" w:hAnsi="Cambria Math" w:cs="Arial"/>
+                <w:i/>
+                <w:sz w:val="22"/>
+                <w:szCs w:val="22"/>
+              </w:rPr>
+            </m:ctrlPr>
+          </m:dPr>
+          <m:e>
+            <m:m>
+              <m:mPr>
+                <m:mcs>
+                  <m:mc>
+                    <m:mcPr>
+                      <m:count m:val="3"/>
+                      <m:mcJc m:val="center"/>
+                    </m:mcPr>
+                  </m:mc>
+                </m:mcs>
+                <m:ctrlPr>
+                  <w:rPr>
+                    <w:rFonts w:ascii="Cambria Math" w:hAnsi="Cambria Math" w:cs="Arial"/>
+                    <w:i/>
+                    <w:sz w:val="22"/>
+                    <w:szCs w:val="22"/>
+                  </w:rPr>
+                </m:ctrlPr>
+              </m:mPr>
+              <m:mr>
+                <m:e>
+                  <m:sSub>
+                    <m:sSubPr>
+                      <m:ctrlPr>
+                        <w:rPr>
+                          <w:rFonts w:ascii="Cambria Math" w:hAnsi="Cambria Math" w:cs="Arial"/>
+                          <w:i/>
+                          <w:sz w:val="22"/>
+                          <w:szCs w:val="22"/>
+                        </w:rPr>
+                      </m:ctrlPr>
+                    </m:sSubPr>
+                    <m:e>
+                      <w:bookmarkStart w:id="0" w:name="_Hlk199261191"/>
+                      <m:acc>
+                        <m:accPr>
+                          <m:ctrlPr>
+                            <w:rPr>
+                              <w:rFonts w:ascii="Cambria Math" w:hAnsi="Cambria Math" w:cs="Arial"/>
+                              <w:i/>
+                              <w:sz w:val="22"/>
+                              <w:szCs w:val="22"/>
+                            </w:rPr>
+                          </m:ctrlPr>
+                        </m:accPr>
+                        <m:e>
+                          <m:r>
+                            <w:rPr>
+                              <w:rFonts w:ascii="Cambria Math" w:hAnsi="Cambria Math" w:cs="Arial"/>
+                              <w:sz w:val="22"/>
+                              <w:szCs w:val="22"/>
+                            </w:rPr>
+                            <m:t>d</m:t>
+                          </m:r>
+                        </m:e>
+                      </m:acc>
+                      <w:bookmarkEnd w:id="0"/>
+                    </m:e>
+                    <m:sub>
+                      <m:r>
+                        <w:rPr>
+                          <w:rFonts w:ascii="Cambria Math" w:hAnsi="Cambria Math" w:cs="Arial"/>
+                          <w:sz w:val="22"/>
+                          <w:szCs w:val="22"/>
+                        </w:rPr>
+                        <m:t>1</m:t>
+                      </m:r>
+                    </m:sub>
+                  </m:sSub>
+                </m:e>
+                <m:e>
+                  <m:acc>
+                    <m:accPr>
+                      <m:ctrlPr>
+                        <w:rPr>
+                          <w:rFonts w:ascii="Cambria Math" w:hAnsi="Cambria Math" w:cs="Arial"/>
+                          <w:i/>
+                          <w:sz w:val="22"/>
+                          <w:szCs w:val="22"/>
+                        </w:rPr>
+                      </m:ctrlPr>
+                    </m:accPr>
+                    <m:e>
+                      <m:sSub>
+                        <m:sSubPr>
+                          <m:ctrlPr>
+                            <w:rPr>
+                              <w:rFonts w:ascii="Cambria Math" w:hAnsi="Cambria Math" w:cs="Arial"/>
+                              <w:i/>
+                              <w:sz w:val="22"/>
+                              <w:szCs w:val="22"/>
+                            </w:rPr>
+                          </m:ctrlPr>
+                        </m:sSubPr>
+                        <m:e>
+                          <m:r>
+                            <w:rPr>
+                              <w:rFonts w:ascii="Cambria Math" w:hAnsi="Cambria Math" w:cs="Arial"/>
+                              <w:sz w:val="22"/>
+                              <w:szCs w:val="22"/>
+                            </w:rPr>
+                            <m:t>d</m:t>
+                          </m:r>
+                        </m:e>
+                        <m:sub>
+                          <m:r>
+                            <w:rPr>
+                              <w:rFonts w:ascii="Cambria Math" w:hAnsi="Cambria Math" w:cs="Arial"/>
+                              <w:sz w:val="22"/>
+                              <w:szCs w:val="22"/>
+                            </w:rPr>
+                            <m:t>4</m:t>
+                          </m:r>
+                        </m:sub>
+                      </m:sSub>
+                    </m:e>
+                  </m:acc>
+                </m:e>
+                <m:e>
+                  <m:acc>
+                    <m:accPr>
+                      <m:ctrlPr>
+                        <w:rPr>
+                          <w:rFonts w:ascii="Cambria Math" w:hAnsi="Cambria Math" w:cs="Arial"/>
+                          <w:i/>
+                          <w:sz w:val="22"/>
+                          <w:szCs w:val="22"/>
+                        </w:rPr>
+                      </m:ctrlPr>
+                    </m:accPr>
+                    <m:e>
+                      <m:sSub>
+                        <m:sSubPr>
+                          <m:ctrlPr>
+                            <w:rPr>
+                              <w:rFonts w:ascii="Cambria Math" w:hAnsi="Cambria Math" w:cs="Arial"/>
+                              <w:i/>
+                              <w:sz w:val="22"/>
+                              <w:szCs w:val="22"/>
+                            </w:rPr>
+                          </m:ctrlPr>
+                        </m:sSubPr>
+                        <m:e>
+                          <m:r>
+                            <w:rPr>
+                              <w:rFonts w:ascii="Cambria Math" w:hAnsi="Cambria Math" w:cs="Arial"/>
+                              <w:sz w:val="22"/>
+                              <w:szCs w:val="22"/>
+                            </w:rPr>
+                            <m:t>d</m:t>
+                          </m:r>
+                        </m:e>
+                        <m:sub>
+                          <m:r>
+                            <w:rPr>
+                              <w:rFonts w:ascii="Cambria Math" w:hAnsi="Cambria Math" w:cs="Arial"/>
+                              <w:sz w:val="22"/>
+                              <w:szCs w:val="22"/>
+                            </w:rPr>
+                            <m:t>5</m:t>
+                          </m:r>
+                        </m:sub>
+                      </m:sSub>
+                    </m:e>
+                  </m:acc>
+                </m:e>
+              </m:mr>
+              <m:mr>
+                <m:e>
+                  <m:acc>
+                    <m:accPr>
+                      <m:ctrlPr>
+                        <w:rPr>
+                          <w:rFonts w:ascii="Cambria Math" w:hAnsi="Cambria Math" w:cs="Arial"/>
+                          <w:i/>
+                          <w:sz w:val="22"/>
+                          <w:szCs w:val="22"/>
+                        </w:rPr>
+                      </m:ctrlPr>
+                    </m:accPr>
+                    <m:e>
+                      <m:sSub>
+                        <m:sSubPr>
+                          <m:ctrlPr>
+                            <w:rPr>
+                              <w:rFonts w:ascii="Cambria Math" w:hAnsi="Cambria Math" w:cs="Arial"/>
+                              <w:i/>
+                              <w:sz w:val="22"/>
+                              <w:szCs w:val="22"/>
+                            </w:rPr>
+                          </m:ctrlPr>
+                        </m:sSubPr>
+                        <m:e>
+                          <m:r>
+                            <w:rPr>
+                              <w:rFonts w:ascii="Cambria Math" w:hAnsi="Cambria Math" w:cs="Arial"/>
+                              <w:sz w:val="22"/>
+                              <w:szCs w:val="22"/>
+                            </w:rPr>
+                            <m:t>d</m:t>
+                          </m:r>
+                        </m:e>
+                        <m:sub>
+                          <m:r>
+                            <w:rPr>
+                              <w:rFonts w:ascii="Cambria Math" w:hAnsi="Cambria Math" w:cs="Arial"/>
+                              <w:sz w:val="22"/>
+                              <w:szCs w:val="22"/>
+                            </w:rPr>
+                            <m:t>4</m:t>
+                          </m:r>
+                        </m:sub>
+                      </m:sSub>
+                    </m:e>
+                  </m:acc>
+                </m:e>
+                <m:e>
+                  <m:sSub>
+                    <m:sSubPr>
+                      <m:ctrlPr>
+                        <w:rPr>
+                          <w:rFonts w:ascii="Cambria Math" w:hAnsi="Cambria Math" w:cs="Arial"/>
+                          <w:i/>
+                          <w:sz w:val="22"/>
+                          <w:szCs w:val="22"/>
+                        </w:rPr>
+                      </m:ctrlPr>
+                    </m:sSubPr>
+                    <m:e>
+                      <m:acc>
+                        <m:accPr>
+                          <m:ctrlPr>
+                            <w:rPr>
+                              <w:rFonts w:ascii="Cambria Math" w:hAnsi="Cambria Math" w:cs="Arial"/>
+                              <w:i/>
+                              <w:sz w:val="22"/>
+                              <w:szCs w:val="22"/>
+                            </w:rPr>
+                          </m:ctrlPr>
+                        </m:accPr>
+                        <m:e>
+                          <m:r>
+                            <w:rPr>
+                              <w:rFonts w:ascii="Cambria Math" w:hAnsi="Cambria Math" w:cs="Arial"/>
+                              <w:sz w:val="22"/>
+                              <w:szCs w:val="22"/>
+                            </w:rPr>
+                            <m:t>d</m:t>
+                          </m:r>
+                        </m:e>
+                      </m:acc>
+                    </m:e>
+                    <m:sub>
+                      <m:r>
+                        <w:rPr>
+                          <w:rFonts w:ascii="Cambria Math" w:hAnsi="Cambria Math" w:cs="Arial"/>
+                          <w:sz w:val="22"/>
+                          <w:szCs w:val="22"/>
+                        </w:rPr>
+                        <m:t>2</m:t>
+                      </m:r>
+                    </m:sub>
+                  </m:sSub>
+                </m:e>
+                <m:e>
+                  <m:sSub>
+                    <m:sSubPr>
+                      <m:ctrlPr>
+                        <w:rPr>
+                          <w:rFonts w:ascii="Cambria Math" w:hAnsi="Cambria Math" w:cs="Arial"/>
+                          <w:i/>
+                          <w:sz w:val="22"/>
+                          <w:szCs w:val="22"/>
+                        </w:rPr>
+                      </m:ctrlPr>
+                    </m:sSubPr>
+                    <m:e>
+                      <m:acc>
+                        <m:accPr>
+                          <m:ctrlPr>
+                            <w:rPr>
+                              <w:rFonts w:ascii="Cambria Math" w:hAnsi="Cambria Math" w:cs="Arial"/>
+                              <w:i/>
+                              <w:sz w:val="22"/>
+                              <w:szCs w:val="22"/>
+                            </w:rPr>
+                          </m:ctrlPr>
+                        </m:accPr>
+                        <m:e>
+                          <m:r>
+                            <w:rPr>
+                              <w:rFonts w:ascii="Cambria Math" w:hAnsi="Cambria Math" w:cs="Arial"/>
+                              <w:sz w:val="22"/>
+                              <w:szCs w:val="22"/>
+                            </w:rPr>
+                            <m:t>d</m:t>
+                          </m:r>
+                        </m:e>
+                      </m:acc>
+                    </m:e>
+                    <m:sub>
+                      <m:r>
+                        <w:rPr>
+                          <w:rFonts w:ascii="Cambria Math" w:hAnsi="Cambria Math" w:cs="Arial"/>
+                          <w:sz w:val="22"/>
+                          <w:szCs w:val="22"/>
+                        </w:rPr>
+                        <m:t>6</m:t>
+                      </m:r>
+                    </m:sub>
+                  </m:sSub>
+                </m:e>
+              </m:mr>
+              <m:mr>
+                <m:e>
+                  <m:sSub>
+                    <m:sSubPr>
+                      <m:ctrlPr>
+                        <w:rPr>
+                          <w:rFonts w:ascii="Cambria Math" w:hAnsi="Cambria Math" w:cs="Arial"/>
+                          <w:i/>
+                          <w:sz w:val="22"/>
+                          <w:szCs w:val="22"/>
+                        </w:rPr>
+                      </m:ctrlPr>
+                    </m:sSubPr>
+                    <m:e>
+                      <m:acc>
+                        <m:accPr>
+                          <m:ctrlPr>
+                            <w:rPr>
+                              <w:rFonts w:ascii="Cambria Math" w:hAnsi="Cambria Math" w:cs="Arial"/>
+                              <w:i/>
+                              <w:sz w:val="22"/>
+                              <w:szCs w:val="22"/>
+                            </w:rPr>
+                          </m:ctrlPr>
+                        </m:accPr>
+                        <m:e>
+                          <m:r>
+                            <w:rPr>
+                              <w:rFonts w:ascii="Cambria Math" w:hAnsi="Cambria Math" w:cs="Arial"/>
+                              <w:sz w:val="22"/>
+                              <w:szCs w:val="22"/>
+                            </w:rPr>
+                            <m:t>d</m:t>
+                          </m:r>
+                        </m:e>
+                      </m:acc>
+                    </m:e>
+                    <m:sub>
+                      <m:r>
+                        <w:rPr>
+                          <w:rFonts w:ascii="Cambria Math" w:hAnsi="Cambria Math" w:cs="Arial"/>
+                          <w:sz w:val="22"/>
+                          <w:szCs w:val="22"/>
+                        </w:rPr>
+                        <m:t>5</m:t>
+                      </m:r>
+                    </m:sub>
+                  </m:sSub>
+                </m:e>
+                <m:e>
+                  <m:acc>
+                    <m:accPr>
+                      <m:ctrlPr>
+                        <w:rPr>
+                          <w:rFonts w:ascii="Cambria Math" w:hAnsi="Cambria Math" w:cs="Arial"/>
+                          <w:i/>
+                          <w:sz w:val="22"/>
+                          <w:szCs w:val="22"/>
+                        </w:rPr>
+                      </m:ctrlPr>
+                    </m:accPr>
+                    <m:e>
+                      <m:sSub>
+                        <m:sSubPr>
+                          <m:ctrlPr>
+                            <w:rPr>
+                              <w:rFonts w:ascii="Cambria Math" w:hAnsi="Cambria Math" w:cs="Arial"/>
+                              <w:i/>
+                              <w:sz w:val="22"/>
+                              <w:szCs w:val="22"/>
+                            </w:rPr>
+                          </m:ctrlPr>
+                        </m:sSubPr>
+                        <m:e>
+                          <m:r>
+                            <w:rPr>
+                              <w:rFonts w:ascii="Cambria Math" w:hAnsi="Cambria Math" w:cs="Arial"/>
+                              <w:sz w:val="22"/>
+                              <w:szCs w:val="22"/>
+                            </w:rPr>
+                            <m:t>d</m:t>
+                          </m:r>
+                        </m:e>
+                        <m:sub>
+                          <m:r>
+                            <w:rPr>
+                              <w:rFonts w:ascii="Cambria Math" w:hAnsi="Cambria Math" w:cs="Arial"/>
+                              <w:sz w:val="22"/>
+                              <w:szCs w:val="22"/>
+                            </w:rPr>
+                            <m:t>6</m:t>
+                          </m:r>
+                        </m:sub>
+                      </m:sSub>
+                    </m:e>
+                  </m:acc>
+                </m:e>
+                <m:e>
+                  <m:acc>
+                    <m:accPr>
+                      <m:ctrlPr>
+                        <w:rPr>
+                          <w:rFonts w:ascii="Cambria Math" w:hAnsi="Cambria Math" w:cs="Arial"/>
+                          <w:i/>
+                          <w:sz w:val="22"/>
+                          <w:szCs w:val="22"/>
+                        </w:rPr>
+                      </m:ctrlPr>
+                    </m:accPr>
+                    <m:e>
+                      <m:sSub>
+                        <m:sSubPr>
+                          <m:ctrlPr>
+                            <w:rPr>
+                              <w:rFonts w:ascii="Cambria Math" w:hAnsi="Cambria Math" w:cs="Arial"/>
+                              <w:i/>
+                              <w:sz w:val="22"/>
+                              <w:szCs w:val="22"/>
+                            </w:rPr>
+                          </m:ctrlPr>
+                        </m:sSubPr>
+                        <m:e>
+                          <m:r>
+                            <w:rPr>
+                              <w:rFonts w:ascii="Cambria Math" w:hAnsi="Cambria Math" w:cs="Arial"/>
+                              <w:sz w:val="22"/>
+                              <w:szCs w:val="22"/>
+                            </w:rPr>
+                            <m:t>d</m:t>
+                          </m:r>
+                        </m:e>
+                        <m:sub>
+                          <m:r>
+                            <w:rPr>
+                              <w:rFonts w:ascii="Cambria Math" w:hAnsi="Cambria Math" w:cs="Arial"/>
+                              <w:sz w:val="22"/>
+                              <w:szCs w:val="22"/>
+                            </w:rPr>
+                            <m:t>3</m:t>
+                          </m:r>
+                        </m:sub>
+                      </m:sSub>
+                    </m:e>
+                  </m:acc>
+                </m:e>
+              </m:mr>
+            </m:m>
+          </m:e>
+        </m:d>
+      </m:oMath>
+      <w:r>
+        <w:rPr>
+          <w:rFonts w:ascii="Arial" w:hAnsi="Arial" w:cs="Arial"/>
+          <w:sz w:val="22"/>
+          <w:szCs w:val="22"/>
+        </w:rPr>
+        <w:t xml:space="preserve">, then obtain </w:t>
+      </w:r>
+    </w:p>
+    <w:p>
+      <w:pPr>
+        <w:pStyle w:val="ListParagraph"/>
+        <w:numPr>
+          <w:ilvl w:val="0"/>
+          <w:numId w:val="1"/>
+        </w:numPr>
+        <w:rPr>
+          <w:rFonts w:ascii="Arial" w:hAnsi="Arial" w:cs="Arial"/>
+          <w:sz w:val="22"/>
+          <w:szCs w:val="22"/>
+        </w:rPr>
+      </w:pPr>
+      <w:r>
+        <w:rPr>
+          <w:rFonts w:ascii="Arial" w:hAnsi="Arial" w:cs="Arial"/>
+          <w:sz w:val="22"/>
+          <w:szCs w:val="22"/>
+        </w:rPr>
+        <w:t xml:space="preserve">Mean diffusivity </w:t>
+      </w:r>
+      <m:oMath>
+        <m:r>
+          <w:rPr>
+            <w:rFonts w:ascii="Cambria Math" w:hAnsi="Cambria Math" w:cs="Arial"/>
+            <w:sz w:val="22"/>
+            <w:szCs w:val="22"/>
+          </w:rPr>
+          <m:t>MD=</m:t>
+        </m:r>
+        <m:f>
+          <m:fPr>
+            <m:ctrlPr>
+              <w:rPr>
+                <w:rFonts w:ascii="Cambria Math" w:hAnsi="Cambria Math" w:cs="Arial"/>
+                <w:i/>
+                <w:sz w:val="22"/>
+                <w:szCs w:val="22"/>
+              </w:rPr>
+            </m:ctrlPr>
+          </m:fPr>
+          <m:num>
+            <m:r>
+              <w:rPr>
+                <w:rFonts w:ascii="Cambria Math" w:hAnsi="Cambria Math" w:cs="Arial"/>
+                <w:sz w:val="22"/>
+                <w:szCs w:val="22"/>
+              </w:rPr>
+              <m:t>1</m:t>
+            </m:r>
+          </m:num>
+          <m:den>
+            <m:r>
+              <w:rPr>
+                <w:rFonts w:ascii="Cambria Math" w:hAnsi="Cambria Math" w:cs="Arial"/>
+                <w:sz w:val="22"/>
+                <w:szCs w:val="22"/>
+              </w:rPr>
+              <m:t>3</m:t>
+            </m:r>
+          </m:den>
+        </m:f>
+        <m:r>
+          <w:rPr>
+            <w:rFonts w:ascii="Cambria Math" w:hAnsi="Cambria Math" w:cs="Arial"/>
+            <w:sz w:val="22"/>
+            <w:szCs w:val="22"/>
+          </w:rPr>
+          <m:t>tr</m:t>
+        </m:r>
+        <m:acc>
+          <m:accPr>
+            <m:ctrlPr>
+              <w:rPr>
+                <w:rFonts w:ascii="Cambria Math" w:hAnsi="Cambria Math" w:cs="Arial"/>
+                <w:i/>
+                <w:sz w:val="22"/>
+                <w:szCs w:val="22"/>
+              </w:rPr>
+            </m:ctrlPr>
+          </m:accPr>
+          <m:e>
+            <m:r>
+              <w:rPr>
+                <w:rFonts w:ascii="Cambria Math" w:hAnsi="Cambria Math" w:cs="Arial"/>
+                <w:sz w:val="22"/>
+                <w:szCs w:val="22"/>
+              </w:rPr>
+              <m:t>D</m:t>
+            </m:r>
+          </m:e>
+        </m:acc>
+      </m:oMath>
+    </w:p>
+    <w:p>
+      <w:pPr>
+        <w:pStyle w:val="ListParagraph"/>
+        <w:numPr>
+          <w:ilvl w:val="0"/>
+          <w:numId w:val="1"/>
+        </w:numPr>
+        <w:rPr>
+          <w:rFonts w:ascii="Arial" w:hAnsi="Arial" w:cs="Arial"/>
+          <w:sz w:val="22"/>
+          <w:szCs w:val="22"/>
+        </w:rPr>
+      </w:pPr>
+      <w:r>
+        <w:rPr>
+          <w:rFonts w:ascii="Arial" w:hAnsi="Arial" w:cs="Arial"/>
+          <w:sz w:val="22"/>
+          <w:szCs w:val="22"/>
+        </w:rPr>
+        <w:t>Fractional anisotropy</w:t>
+      </w:r>
+      <w:r>
+        <w:rPr>
+          <w:rFonts w:ascii="Arial" w:hAnsi="Arial" w:cs="Arial"/>
+          <w:sz w:val="22"/>
+          <w:szCs w:val="22"/>
+        </w:rPr>
+        <w:t xml:space="preserve"> from the eigenvalues </w:t>
+      </w:r>
+      <m:oMath>
+        <m:r>
+          <w:rPr>
+            <w:rFonts w:ascii="Cambria Math" w:hAnsi="Cambria Math" w:cs="Arial"/>
+            <w:sz w:val="22"/>
+            <w:szCs w:val="22"/>
+          </w:rPr>
+          <m:t>λ1≥λ2≥λ3</m:t>
+        </m:r>
+      </m:oMath>
+    </w:p>
+    <w:p>
+      <w:pPr>
+        <w:pStyle w:val="ListParagraph"/>
+        <w:numPr>
+          <w:ilvl w:val="0"/>
+          <w:numId w:val="1"/>
+        </w:numPr>
+        <w:rPr>
+          <w:rFonts w:ascii="Arial" w:hAnsi="Arial" w:cs="Arial"/>
+          <w:sz w:val="22"/>
+          <w:szCs w:val="22"/>
+        </w:rPr>
+      </w:pPr>
+      <w:r>
+        <w:rPr>
+          <w:rFonts w:ascii="Arial" w:hAnsi="Arial" w:cs="Arial"/>
+          <w:sz w:val="22"/>
+          <w:szCs w:val="22"/>
+        </w:rPr>
+        <w:t>Principal diffusion direction</w:t>
+      </w:r>
+      <w:r>
+        <w:rPr>
+          <w:rFonts w:ascii="Arial" w:hAnsi="Arial" w:cs="Arial"/>
+          <w:sz w:val="22"/>
+          <w:szCs w:val="22"/>
+        </w:rPr>
+        <w:t xml:space="preserve">: eigenvector of </w:t>
+      </w:r>
+      <m:oMath>
+        <m:r>
+          <w:rPr>
+            <w:rFonts w:ascii="Cambria Math" w:hAnsi="Cambria Math" w:cs="Arial"/>
+            <w:sz w:val="22"/>
+            <w:szCs w:val="22"/>
+          </w:rPr>
+          <m:t>λ1</m:t>
+        </m:r>
+      </m:oMath>
+      <w:r>
+        <w:rPr>
+          <w:rFonts w:ascii="Arial" w:hAnsi="Arial" w:cs="Arial"/>
+          <w:sz w:val="22"/>
+          <w:szCs w:val="22"/>
+        </w:rPr>
+        <w:t xml:space="preserve"> </w:t>
+      </w:r>
+      <w:r>
+        <w:rPr>
+          <w:rFonts w:ascii="Arial" w:hAnsi="Arial" w:cs="Arial"/>
+          <w:sz w:val="22"/>
+          <w:szCs w:val="22"/>
+        </w:rPr>
+        <w:t>tractography</w:t>
+      </w:r>
+    </w:p>
+    <w:p>
+      <w:pPr>
+        <w:rPr>
+          <w:rFonts w:ascii="Arial" w:hAnsi="Arial" w:cs="Arial"/>
+          <w:sz w:val="22"/>
+          <w:szCs w:val="22"/>
+        </w:rPr>
+      </w:pPr>
+    </w:p>
+    <w:p>
+      <w:pPr>
+        <w:pStyle w:val="Heading2"/>
+      </w:pPr>
+      <w:r>
+        <w:t>Issues with Bad or Invalid Data</w:t>
+      </w:r>
+    </w:p>
+    <w:p>
+      <w:pPr>
+        <w:rPr>
+          <w:rFonts w:ascii="Arial" w:hAnsi="Arial" w:cs="Arial"/>
+          <w:sz w:val="22"/>
+          <w:szCs w:val="22"/>
+        </w:rPr>
+      </w:pPr>
+      <w:r>
+        <w:rPr>
+          <w:rFonts w:ascii="Arial" w:hAnsi="Arial" w:cs="Arial"/>
+          <w:sz w:val="22"/>
+          <w:szCs w:val="22"/>
+        </w:rPr>
+        <w:t>In practical DTI data collection, issues such as patient movement, scanner instabilities, or physiological artifacts often yield corrupted or unreliable signals. Such issues are critical because diffusion tensors calculated from corrupted data can significantly bias estimates of diffusivity and diffusion anisotropy, subsequently impacting clinical interpretations and diagnostic accuracy (Jiang et al., 2006).</w:t>
+      </w:r>
+    </w:p>
+    <w:p>
+      <w:pPr>
+        <w:rPr>
+          <w:rFonts w:ascii="Arial" w:hAnsi="Arial" w:cs="Arial"/>
+          <w:sz w:val="22"/>
+          <w:szCs w:val="22"/>
+        </w:rPr>
+      </w:pPr>
+      <w:r>
+        <w:rPr>
+          <w:rFonts w:ascii="Arial" w:hAnsi="Arial" w:cs="Arial"/>
+          <w:sz w:val="22"/>
+          <w:szCs w:val="22"/>
+        </w:rPr>
+        <w:t>These invalid data points generally manifest as negative values after logarithmic transformation (which are not physically meaningful), or as aberrantly low signal intensities. Hence, these data points require careful management.</w:t>
+      </w:r>
+    </w:p>
+    <w:p>
+      <w:pPr>
+        <w:rPr>
+          <w:rFonts w:ascii="Arial" w:hAnsi="Arial" w:cs="Arial"/>
+          <w:sz w:val="22"/>
+          <w:szCs w:val="22"/>
+        </w:rPr>
+      </w:pPr>
+      <w:r>
+        <w:rPr>
+          <w:rFonts w:ascii="Arial" w:hAnsi="Arial" w:cs="Arial"/>
+          <w:sz w:val="22"/>
+          <w:szCs w:val="22"/>
+        </w:rPr>
+        <w:lastRenderedPageBreak/>
+        <w:t>In the provided MATLAB code, corrupted data are handled by firstly explicitly checking for negative or zero signals prior to logarithmic transformation (lines 38–42 in the file “</w:t>
+      </w:r>
+      <w:proofErr w:type="spellStart"/>
+      <w:r>
+        <w:rPr>
+          <w:rFonts w:ascii="Arial" w:hAnsi="Arial" w:cs="Arial"/>
+          <w:sz w:val="22"/>
+          <w:szCs w:val="22"/>
+        </w:rPr>
+        <w:t>partI.m</w:t>
+      </w:r>
+      <w:proofErr w:type="spellEnd"/>
+      <w:r>
+        <w:rPr>
+          <w:rFonts w:ascii="Arial" w:hAnsi="Arial" w:cs="Arial"/>
+          <w:sz w:val="22"/>
+          <w:szCs w:val="22"/>
+        </w:rPr>
+        <w:t>”) also by skipping computations entirely for affected voxels, ensuring they do not compromise the tensor estimation.</w:t>
+      </w:r>
+    </w:p>
+    <w:p>
+      <w:pPr>
+        <w:rPr>
+          <w:rFonts w:ascii="Arial" w:hAnsi="Arial" w:cs="Arial"/>
+          <w:sz w:val="22"/>
+          <w:szCs w:val="22"/>
+        </w:rPr>
+      </w:pPr>
+      <w:r>
+        <w:rPr>
+          <w:rFonts w:ascii="Arial" w:hAnsi="Arial" w:cs="Arial"/>
+          <w:sz w:val="22"/>
+          <w:szCs w:val="22"/>
+        </w:rPr>
+        <w:t>This explicit handling is justified because including corrupted data in the least-squares estimation would disproportionately influence results, cause erroneous tensor representations and reduce the reliability of derived scalar metrics like mean diffusivity (MD) and fractional anisotropy (FA).</w:t>
+      </w:r>
+    </w:p>
+    <w:p>
+      <w:pPr>
+        <w:rPr>
+          <w:rFonts w:ascii="Arial" w:hAnsi="Arial" w:cs="Arial"/>
+          <w:sz w:val="22"/>
+          <w:szCs w:val="22"/>
+        </w:rPr>
+      </w:pPr>
+      <w:r>
+        <w:rPr>
+          <w:rFonts w:ascii="Arial" w:hAnsi="Arial" w:cs="Arial"/>
+          <w:sz w:val="22"/>
+          <w:szCs w:val="22"/>
+        </w:rPr>
+        <w:t>In summary, by identifying and explicitly excluding invalid data, the accuracy and robustness of diffusion tensor estimates are maintained, ensuring reliable clinical and research outcomes.</w:t>
+      </w:r>
+    </w:p>
+    <w:p>
+      <w:pPr>
+        <w:rPr>
+          <w:rFonts w:ascii="Arial" w:hAnsi="Arial" w:cs="Arial"/>
+          <w:sz w:val="22"/>
+          <w:szCs w:val="22"/>
+        </w:rPr>
+      </w:pPr>
+      <w:r>
+        <w:rPr>
+          <w:rFonts w:ascii="Arial" w:hAnsi="Arial" w:cs="Arial"/>
+          <w:sz w:val="22"/>
+          <w:szCs w:val="22"/>
+        </w:rPr>
+        <w:t> </w:t>
+      </w:r>
     </w:p>
     <w:p>
       <w:pPr>
@@ -1239,6 +3981,127 @@
     </w:sectPr>
   </w:body>
 </w:document>
+</file>
+
+<file path=word/numbering.xml><?xml version="1.0" encoding="utf-8"?>
+<w:numbering xmlns:wpc="http://schemas.microsoft.com/office/word/2010/wordprocessingCanvas" xmlns:cx="http://schemas.microsoft.com/office/drawing/2014/chartex" xmlns:cx1="http://schemas.microsoft.com/office/drawing/2015/9/8/chartex" xmlns:cx2="http://schemas.microsoft.com/office/drawing/2015/10/21/chartex" xmlns:cx3="http://schemas.microsoft.com/office/drawing/2016/5/9/chartex" xmlns:cx4="http://schemas.microsoft.com/office/drawing/2016/5/10/chartex" xmlns:cx5="http://schemas.microsoft.com/office/drawing/2016/5/11/chartex" xmlns:cx6="http://schemas.microsoft.com/office/drawing/2016/5/12/chartex" xmlns:cx7="http://schemas.microsoft.com/office/drawing/2016/5/13/chartex" xmlns:cx8="http://schemas.microsoft.com/office/drawing/2016/5/14/chartex" xmlns:mc="http://schemas.openxmlformats.org/markup-compatibility/2006" xmlns:aink="http://schemas.microsoft.com/office/drawing/2016/ink" xmlns:am3d="http://schemas.microsoft.com/office/drawing/2017/model3d" xmlns:o="urn:schemas-microsoft-com:office:office" xmlns:oel="http://schemas.microsoft.com/office/2019/extlst" xmlns:r="http://schemas.openxmlformats.org/officeDocument/2006/relationships" xmlns:m="http://schemas.openxmlformats.org/officeDocument/2006/math" xmlns:v="urn:schemas-microsoft-com:vml" xmlns:wp14="http://schemas.microsoft.com/office/word/2010/wordprocessingDrawing" xmlns:wp="http://schemas.openxmlformats.org/drawingml/2006/wordprocessingDrawing" xmlns:w10="urn:schemas-microsoft-com:office:word" xmlns:w="http://schemas.openxmlformats.org/wordprocessingml/2006/main" xmlns:w14="http://schemas.microsoft.com/office/word/2010/wordml" xmlns:w15="http://schemas.microsoft.com/office/word/2012/wordml" xmlns:w16cex="http://schemas.microsoft.com/office/word/2018/wordml/cex" xmlns:w16cid="http://schemas.microsoft.com/office/word/2016/wordml/cid" xmlns:w16="http://schemas.microsoft.com/office/word/2018/wordml" xmlns:w16du="http://schemas.microsoft.com/office/word/2023/wordml/word16du" xmlns:w16sdtdh="http://schemas.microsoft.com/office/word/2020/wordml/sdtdatahash" xmlns:w16sdtfl="http://schemas.microsoft.com/office/word/2024/wordml/sdtformatlock" xmlns:w16se="http://schemas.microsoft.com/office/word/2015/wordml/symex" xmlns:wpg="http://schemas.microsoft.com/office/word/2010/wordprocessingGroup" xmlns:wpi="http://schemas.microsoft.com/office/word/2010/wordprocessingInk" xmlns:wne="http://schemas.microsoft.com/office/word/2006/wordml" xmlns:wps="http://schemas.microsoft.com/office/word/2010/wordprocessingShape" mc:Ignorable="w14 w15 w16se w16cid w16 w16cex w16sdtdh w16sdtfl w16du wp14">
+  <w:abstractNum w:abstractNumId="0" w15:restartNumberingAfterBreak="0">
+    <w:nsid w:val="5358175B"/>
+    <w:multiLevelType w:val="hybridMultilevel"/>
+    <w:tmpl w:val="6CDCABA4"/>
+    <w:lvl w:ilvl="0" w:tplc="0C090001">
+      <w:start w:val="1"/>
+      <w:numFmt w:val="bullet"/>
+      <w:lvlText w:val=""/>
+      <w:lvlJc w:val="left"/>
+      <w:pPr>
+        <w:ind w:left="720" w:hanging="360"/>
+      </w:pPr>
+      <w:rPr>
+        <w:rFonts w:ascii="Symbol" w:hAnsi="Symbol" w:hint="default"/>
+      </w:rPr>
+    </w:lvl>
+    <w:lvl w:ilvl="1" w:tplc="0C090003" w:tentative="1">
+      <w:start w:val="1"/>
+      <w:numFmt w:val="bullet"/>
+      <w:lvlText w:val="o"/>
+      <w:lvlJc w:val="left"/>
+      <w:pPr>
+        <w:ind w:left="1440" w:hanging="360"/>
+      </w:pPr>
+      <w:rPr>
+        <w:rFonts w:ascii="Courier New" w:hAnsi="Courier New" w:cs="Courier New" w:hint="default"/>
+      </w:rPr>
+    </w:lvl>
+    <w:lvl w:ilvl="2" w:tplc="0C090005" w:tentative="1">
+      <w:start w:val="1"/>
+      <w:numFmt w:val="bullet"/>
+      <w:lvlText w:val=""/>
+      <w:lvlJc w:val="left"/>
+      <w:pPr>
+        <w:ind w:left="2160" w:hanging="360"/>
+      </w:pPr>
+      <w:rPr>
+        <w:rFonts w:ascii="Wingdings" w:hAnsi="Wingdings" w:hint="default"/>
+      </w:rPr>
+    </w:lvl>
+    <w:lvl w:ilvl="3" w:tplc="0C090001" w:tentative="1">
+      <w:start w:val="1"/>
+      <w:numFmt w:val="bullet"/>
+      <w:lvlText w:val=""/>
+      <w:lvlJc w:val="left"/>
+      <w:pPr>
+        <w:ind w:left="2880" w:hanging="360"/>
+      </w:pPr>
+      <w:rPr>
+        <w:rFonts w:ascii="Symbol" w:hAnsi="Symbol" w:hint="default"/>
+      </w:rPr>
+    </w:lvl>
+    <w:lvl w:ilvl="4" w:tplc="0C090003" w:tentative="1">
+      <w:start w:val="1"/>
+      <w:numFmt w:val="bullet"/>
+      <w:lvlText w:val="o"/>
+      <w:lvlJc w:val="left"/>
+      <w:pPr>
+        <w:ind w:left="3600" w:hanging="360"/>
+      </w:pPr>
+      <w:rPr>
+        <w:rFonts w:ascii="Courier New" w:hAnsi="Courier New" w:cs="Courier New" w:hint="default"/>
+      </w:rPr>
+    </w:lvl>
+    <w:lvl w:ilvl="5" w:tplc="0C090005" w:tentative="1">
+      <w:start w:val="1"/>
+      <w:numFmt w:val="bullet"/>
+      <w:lvlText w:val=""/>
+      <w:lvlJc w:val="left"/>
+      <w:pPr>
+        <w:ind w:left="4320" w:hanging="360"/>
+      </w:pPr>
+      <w:rPr>
+        <w:rFonts w:ascii="Wingdings" w:hAnsi="Wingdings" w:hint="default"/>
+      </w:rPr>
+    </w:lvl>
+    <w:lvl w:ilvl="6" w:tplc="0C090001" w:tentative="1">
+      <w:start w:val="1"/>
+      <w:numFmt w:val="bullet"/>
+      <w:lvlText w:val=""/>
+      <w:lvlJc w:val="left"/>
+      <w:pPr>
+        <w:ind w:left="5040" w:hanging="360"/>
+      </w:pPr>
+      <w:rPr>
+        <w:rFonts w:ascii="Symbol" w:hAnsi="Symbol" w:hint="default"/>
+      </w:rPr>
+    </w:lvl>
+    <w:lvl w:ilvl="7" w:tplc="0C090003" w:tentative="1">
+      <w:start w:val="1"/>
+      <w:numFmt w:val="bullet"/>
+      <w:lvlText w:val="o"/>
+      <w:lvlJc w:val="left"/>
+      <w:pPr>
+        <w:ind w:left="5760" w:hanging="360"/>
+      </w:pPr>
+      <w:rPr>
+        <w:rFonts w:ascii="Courier New" w:hAnsi="Courier New" w:cs="Courier New" w:hint="default"/>
+      </w:rPr>
+    </w:lvl>
+    <w:lvl w:ilvl="8" w:tplc="0C090005" w:tentative="1">
+      <w:start w:val="1"/>
+      <w:numFmt w:val="bullet"/>
+      <w:lvlText w:val=""/>
+      <w:lvlJc w:val="left"/>
+      <w:pPr>
+        <w:ind w:left="6480" w:hanging="360"/>
+      </w:pPr>
+      <w:rPr>
+        <w:rFonts w:ascii="Wingdings" w:hAnsi="Wingdings" w:hint="default"/>
+      </w:rPr>
+    </w:lvl>
+  </w:abstractNum>
+  <w:num w:numId="1" w16cid:durableId="285818272">
+    <w:abstractNumId w:val="0"/>
+  </w:num>
+</w:numbering>
 </file>
 
 <file path=word/styles.xml><?xml version="1.0" encoding="utf-8"?>
@@ -1669,7 +4532,6 @@
     <w:next w:val="Normal"/>
     <w:link w:val="Heading2Char"/>
     <w:uiPriority w:val="9"/>
-    <w:semiHidden/>
     <w:unhideWhenUsed/>
     <w:qFormat/>
     <w:rsid w:val="00EB5027"/>
@@ -1844,7 +4706,6 @@
   <w:style w:type="character" w:default="1" w:styleId="DefaultParagraphFont">
     <w:name w:val="Default Paragraph Font"/>
     <w:uiPriority w:val="1"/>
-    <w:semiHidden/>
     <w:unhideWhenUsed/>
   </w:style>
   <w:style w:type="table" w:default="1" w:styleId="TableNormal">
@@ -1886,7 +4747,6 @@
     <w:basedOn w:val="DefaultParagraphFont"/>
     <w:link w:val="Heading2"/>
     <w:uiPriority w:val="9"/>
-    <w:semiHidden/>
     <w:rsid w:val="00EB5027"/>
     <w:rPr>
       <w:rFonts w:asciiTheme="majorHAnsi" w:eastAsiaTheme="majorEastAsia" w:hAnsiTheme="majorHAnsi" w:cstheme="majorBidi"/>
@@ -2167,6 +5027,16 @@
     <w:name w:val="eop"/>
     <w:basedOn w:val="DefaultParagraphFont"/>
     <w:rsid w:val="00EB5027"/>
+  </w:style>
+  <w:style w:type="character" w:styleId="PlaceholderText">
+    <w:name w:val="Placeholder Text"/>
+    <w:basedOn w:val="DefaultParagraphFont"/>
+    <w:uiPriority w:val="99"/>
+    <w:semiHidden/>
+    <w:rsid w:val="00150546"/>
+    <w:rPr>
+      <w:color w:val="666666"/>
+    </w:rPr>
   </w:style>
 </w:styles>
 </file>

</xml_diff>